<commit_message>
ML Week 2 notes updated£
</commit_message>
<xml_diff>
--- a/Semester A/Machine Learning/notes/Week 2/Week 2 - Session 2.docx
+++ b/Semester A/Machine Learning/notes/Week 2/Week 2 - Session 2.docx
@@ -218,7 +218,21 @@
           <w:rFonts w:eastAsiaTheme="minorEastAsia"/>
           <w:lang w:val="en-US"/>
         </w:rPr>
-        <w:t xml:space="preserve"> (Ω): set of all possible outcomes.</w:t>
+        <w:t xml:space="preserve"> (</w:t>
+      </w:r>
+      <w:r>
+        <w:rPr>
+          <w:rFonts w:eastAsiaTheme="minorEastAsia"/>
+          <w:lang w:val="en-US"/>
+        </w:rPr>
+        <w:t>Omega</w:t>
+      </w:r>
+      <w:r>
+        <w:rPr>
+          <w:rFonts w:eastAsiaTheme="minorEastAsia"/>
+          <w:lang w:val="en-US"/>
+        </w:rPr>
+        <w:t>): set of all possible outcomes.</w:t>
       </w:r>
     </w:p>
     <w:p>
@@ -380,7 +394,21 @@
           <w:rFonts w:eastAsiaTheme="minorEastAsia"/>
           <w:lang w:val="en-US"/>
         </w:rPr>
-        <w:t>P(Ω)</w:t>
+        <w:t>P(</w:t>
+      </w:r>
+      <w:r>
+        <w:rPr>
+          <w:rFonts w:eastAsiaTheme="minorEastAsia"/>
+          <w:lang w:val="en-US"/>
+        </w:rPr>
+        <w:t>Omega</w:t>
+      </w:r>
+      <w:r>
+        <w:rPr>
+          <w:rFonts w:eastAsiaTheme="minorEastAsia"/>
+          <w:lang w:val="en-US"/>
+        </w:rPr>
+        <w:t>)</w:t>
       </w:r>
       <w:r>
         <w:rPr>
@@ -429,21 +457,12 @@
           <w:lang w:val="en-US"/>
         </w:rPr>
       </w:pPr>
-      <w:proofErr w:type="gramStart"/>
-      <w:r>
-        <w:rPr>
-          <w:rFonts w:eastAsiaTheme="minorEastAsia"/>
-          <w:lang w:val="en-US"/>
-        </w:rPr>
-        <w:t>P(</w:t>
-      </w:r>
-      <w:proofErr w:type="gramEnd"/>
-      <w:r>
-        <w:rPr>
-          <w:rFonts w:eastAsiaTheme="minorEastAsia"/>
-          <w:lang w:val="en-US"/>
-        </w:rPr>
-        <w:t>A</w:t>
+      <w:r>
+        <w:rPr>
+          <w:rFonts w:eastAsiaTheme="minorEastAsia"/>
+          <w:lang w:val="en-US"/>
+        </w:rPr>
+        <w:t>P(A</w:t>
       </w:r>
       <w:r>
         <w:rPr>
@@ -672,21 +691,12 @@
           <w:lang w:val="en-US"/>
         </w:rPr>
       </w:pPr>
-      <w:proofErr w:type="gramStart"/>
-      <w:r>
-        <w:rPr>
-          <w:rFonts w:eastAsiaTheme="minorEastAsia"/>
-          <w:lang w:val="en-US"/>
-        </w:rPr>
-        <w:t>P(</w:t>
-      </w:r>
-      <w:proofErr w:type="gramEnd"/>
-      <w:r>
-        <w:rPr>
-          <w:rFonts w:eastAsiaTheme="minorEastAsia"/>
-          <w:lang w:val="en-US"/>
-        </w:rPr>
-        <w:t>A</w:t>
+      <w:r>
+        <w:rPr>
+          <w:rFonts w:eastAsiaTheme="minorEastAsia"/>
+          <w:lang w:val="en-US"/>
+        </w:rPr>
+        <w:t>P(A</w:t>
       </w:r>
       <w:r>
         <w:rPr>
@@ -949,21 +959,12 @@
           <w:lang w:val="en-US"/>
         </w:rPr>
       </w:pPr>
-      <w:proofErr w:type="gramStart"/>
-      <w:r>
-        <w:rPr>
-          <w:rFonts w:eastAsiaTheme="minorEastAsia"/>
-          <w:lang w:val="en-US"/>
-        </w:rPr>
-        <w:t>P(</w:t>
-      </w:r>
-      <w:proofErr w:type="gramEnd"/>
-      <w:r>
-        <w:rPr>
-          <w:rFonts w:eastAsiaTheme="minorEastAsia"/>
-          <w:lang w:val="en-US"/>
-        </w:rPr>
-        <w:t>A</w:t>
+      <w:r>
+        <w:rPr>
+          <w:rFonts w:eastAsiaTheme="minorEastAsia"/>
+          <w:lang w:val="en-US"/>
+        </w:rPr>
+        <w:t>P(A</w:t>
       </w:r>
       <w:r>
         <w:rPr>
@@ -1123,23 +1124,7 @@
           <w:rFonts w:eastAsiaTheme="minorEastAsia"/>
           <w:lang w:val="en-US"/>
         </w:rPr>
-        <w:t>If the events are independent, one happening doesn't impact the probability of the other, and in that case, </w:t>
-      </w:r>
-      <w:proofErr w:type="gramStart"/>
-      <w:r>
-        <w:rPr>
-          <w:rFonts w:eastAsiaTheme="minorEastAsia"/>
-          <w:lang w:val="en-US"/>
-        </w:rPr>
-        <w:t>P(</w:t>
-      </w:r>
-      <w:proofErr w:type="gramEnd"/>
-      <w:r>
-        <w:rPr>
-          <w:rFonts w:eastAsiaTheme="minorEastAsia"/>
-          <w:lang w:val="en-US"/>
-        </w:rPr>
-        <w:t>B</w:t>
+        <w:t>If the events are independent, one happening doesn't impact the probability of the other, and in that case, P(B</w:t>
       </w:r>
       <w:r>
         <w:rPr>
@@ -1315,21 +1300,12 @@
         </w:rPr>
         <w:br/>
       </w:r>
-      <w:proofErr w:type="gramStart"/>
-      <w:r>
-        <w:rPr>
-          <w:rFonts w:eastAsiaTheme="minorEastAsia"/>
-          <w:lang w:val="en-US"/>
-        </w:rPr>
-        <w:t>P(</w:t>
-      </w:r>
-      <w:proofErr w:type="gramEnd"/>
-      <w:r>
-        <w:rPr>
-          <w:rFonts w:eastAsiaTheme="minorEastAsia"/>
-          <w:lang w:val="en-US"/>
-        </w:rPr>
-        <w:t>A</w:t>
+      <w:r>
+        <w:rPr>
+          <w:rFonts w:eastAsiaTheme="minorEastAsia"/>
+          <w:lang w:val="en-US"/>
+        </w:rPr>
+        <w:t>P(A</w:t>
       </w:r>
       <w:r>
         <w:rPr>
@@ -1548,21 +1524,12 @@
         </w:rPr>
         <w:t xml:space="preserve"> summation of </w:t>
       </w:r>
-      <w:proofErr w:type="gramStart"/>
-      <w:r>
-        <w:rPr>
-          <w:rFonts w:eastAsiaTheme="minorEastAsia"/>
-          <w:lang w:val="en-US"/>
-        </w:rPr>
-        <w:t>P(</w:t>
-      </w:r>
-      <w:proofErr w:type="gramEnd"/>
-      <w:r>
-        <w:rPr>
-          <w:rFonts w:eastAsiaTheme="minorEastAsia"/>
-          <w:lang w:val="en-US"/>
-        </w:rPr>
-        <w:t>A</w:t>
+      <w:r>
+        <w:rPr>
+          <w:rFonts w:eastAsiaTheme="minorEastAsia"/>
+          <w:lang w:val="en-US"/>
+        </w:rPr>
+        <w:t>P(A</w:t>
       </w:r>
       <w:r>
         <w:rPr>
@@ -1684,21 +1651,12 @@
         </w:rPr>
         <w:br/>
       </w:r>
-      <w:proofErr w:type="gramStart"/>
-      <w:r>
-        <w:rPr>
-          <w:rFonts w:eastAsiaTheme="minorEastAsia"/>
-          <w:lang w:val="en-US"/>
-        </w:rPr>
-        <w:t>P(</w:t>
-      </w:r>
-      <w:proofErr w:type="gramEnd"/>
-      <w:r>
-        <w:rPr>
-          <w:rFonts w:eastAsiaTheme="minorEastAsia"/>
-          <w:lang w:val="en-US"/>
-        </w:rPr>
-        <w:t>A</w:t>
+      <w:r>
+        <w:rPr>
+          <w:rFonts w:eastAsiaTheme="minorEastAsia"/>
+          <w:lang w:val="en-US"/>
+        </w:rPr>
+        <w:t>P(A</w:t>
       </w:r>
       <w:r>
         <w:rPr>
@@ -1846,23 +1804,13 @@
           <w:lang w:val="en-US"/>
         </w:rPr>
       </w:pPr>
-      <w:proofErr w:type="gramStart"/>
       <w:r>
         <w:rPr>
           <w:rFonts w:eastAsiaTheme="minorEastAsia"/>
           <w:b/>
           <w:lang w:val="en-US"/>
         </w:rPr>
-        <w:t>P(</w:t>
-      </w:r>
-      <w:proofErr w:type="gramEnd"/>
-      <w:r>
-        <w:rPr>
-          <w:rFonts w:eastAsiaTheme="minorEastAsia"/>
-          <w:b/>
-          <w:lang w:val="en-US"/>
-        </w:rPr>
-        <w:t>A</w:t>
+        <w:t>P(A</w:t>
       </w:r>
       <w:r>
         <w:rPr>
@@ -1921,23 +1869,13 @@
           <w:lang w:val="en-US"/>
         </w:rPr>
       </w:pPr>
-      <w:proofErr w:type="gramStart"/>
       <w:r>
         <w:rPr>
           <w:rFonts w:eastAsiaTheme="minorEastAsia"/>
           <w:b/>
           <w:lang w:val="en-US"/>
         </w:rPr>
-        <w:t>P(</w:t>
-      </w:r>
-      <w:proofErr w:type="gramEnd"/>
-      <w:r>
-        <w:rPr>
-          <w:rFonts w:eastAsiaTheme="minorEastAsia"/>
-          <w:b/>
-          <w:lang w:val="en-US"/>
-        </w:rPr>
-        <w:t>B</w:t>
+        <w:t>P(B</w:t>
       </w:r>
       <w:r>
         <w:rPr>
@@ -2116,7 +2054,1197 @@
         <w:rPr>
           <w:rFonts w:eastAsiaTheme="minorEastAsia"/>
         </w:rPr>
-        <w:t xml:space="preserve">en one event has no influence on the probability of another. </w:t>
+        <w:t>en one event has no influence on the probability of another.</w:t>
+      </w:r>
+      <w:r>
+        <w:rPr>
+          <w:rFonts w:eastAsiaTheme="minorEastAsia"/>
+        </w:rPr>
+        <w:br/>
+      </w:r>
+      <w:r>
+        <w:rPr>
+          <w:rFonts w:eastAsiaTheme="minorEastAsia"/>
+        </w:rPr>
+        <w:br/>
+      </w:r>
+      <w:r>
+        <w:rPr>
+          <w:rFonts w:eastAsiaTheme="minorEastAsia"/>
+        </w:rPr>
+        <w:t xml:space="preserve">Event </w:t>
+      </w:r>
+      <w:r>
+        <w:rPr>
+          <w:rFonts w:eastAsiaTheme="minorEastAsia"/>
+          <w:i/>
+          <w:iCs/>
+        </w:rPr>
+        <w:t>A</w:t>
+      </w:r>
+      <w:r>
+        <w:rPr>
+          <w:rFonts w:eastAsiaTheme="minorEastAsia"/>
+        </w:rPr>
+        <w:t xml:space="preserve"> and </w:t>
+      </w:r>
+      <w:r>
+        <w:rPr>
+          <w:rFonts w:eastAsiaTheme="minorEastAsia"/>
+          <w:i/>
+          <w:iCs/>
+        </w:rPr>
+        <w:t xml:space="preserve">B </w:t>
+      </w:r>
+      <w:r>
+        <w:rPr>
+          <w:rFonts w:eastAsiaTheme="minorEastAsia"/>
+        </w:rPr>
+        <w:t>are independent if P(</w:t>
+      </w:r>
+      <w:r>
+        <w:rPr>
+          <w:rFonts w:eastAsiaTheme="minorEastAsia"/>
+          <w:i/>
+          <w:iCs/>
+        </w:rPr>
+        <w:t>A</w:t>
+      </w:r>
+      <w:r>
+        <w:rPr>
+          <w:rFonts w:eastAsiaTheme="minorEastAsia"/>
+        </w:rPr>
+        <w:t xml:space="preserve"> given </w:t>
+      </w:r>
+      <w:r>
+        <w:rPr>
+          <w:rFonts w:eastAsiaTheme="minorEastAsia"/>
+          <w:i/>
+          <w:iCs/>
+        </w:rPr>
+        <w:t>B</w:t>
+      </w:r>
+      <w:r>
+        <w:rPr>
+          <w:rFonts w:eastAsiaTheme="minorEastAsia"/>
+        </w:rPr>
+        <w:t>) = P(</w:t>
+      </w:r>
+      <w:r>
+        <w:rPr>
+          <w:rFonts w:eastAsiaTheme="minorEastAsia"/>
+          <w:i/>
+          <w:iCs/>
+        </w:rPr>
+        <w:t>A</w:t>
+      </w:r>
+      <w:r>
+        <w:rPr>
+          <w:rFonts w:eastAsiaTheme="minorEastAsia"/>
+        </w:rPr>
+        <w:t>) or, alternatively, P(</w:t>
+      </w:r>
+      <w:r>
+        <w:rPr>
+          <w:rFonts w:eastAsiaTheme="minorEastAsia"/>
+          <w:i/>
+          <w:iCs/>
+        </w:rPr>
+        <w:t>A</w:t>
+      </w:r>
+      <w:r>
+        <w:rPr>
+          <w:rFonts w:eastAsiaTheme="minorEastAsia"/>
+        </w:rPr>
+        <w:t xml:space="preserve"> intersect </w:t>
+      </w:r>
+      <w:r>
+        <w:rPr>
+          <w:rFonts w:eastAsiaTheme="minorEastAsia"/>
+          <w:i/>
+          <w:iCs/>
+        </w:rPr>
+        <w:t>B</w:t>
+      </w:r>
+      <w:r>
+        <w:rPr>
+          <w:rFonts w:eastAsiaTheme="minorEastAsia"/>
+        </w:rPr>
+        <w:t>) = P(</w:t>
+      </w:r>
+      <w:r>
+        <w:rPr>
+          <w:rFonts w:eastAsiaTheme="minorEastAsia"/>
+          <w:i/>
+          <w:iCs/>
+        </w:rPr>
+        <w:t>A</w:t>
+      </w:r>
+      <w:r>
+        <w:rPr>
+          <w:rFonts w:eastAsiaTheme="minorEastAsia"/>
+        </w:rPr>
+        <w:t>) times P(</w:t>
+      </w:r>
+      <w:r>
+        <w:rPr>
+          <w:rFonts w:eastAsiaTheme="minorEastAsia"/>
+          <w:i/>
+          <w:iCs/>
+        </w:rPr>
+        <w:t>B</w:t>
+      </w:r>
+      <w:r>
+        <w:rPr>
+          <w:rFonts w:eastAsiaTheme="minorEastAsia"/>
+        </w:rPr>
+        <w:t>).</w:t>
+      </w:r>
+      <w:r>
+        <w:rPr>
+          <w:rFonts w:eastAsiaTheme="minorEastAsia"/>
+        </w:rPr>
+        <w:br/>
+      </w:r>
+      <w:r>
+        <w:rPr>
+          <w:rFonts w:eastAsiaTheme="minorEastAsia"/>
+        </w:rPr>
+        <w:br/>
+        <w:t>If A</w:t>
+      </w:r>
+      <w:r>
+        <w:rPr>
+          <w:rFonts w:eastAsiaTheme="minorEastAsia"/>
+          <w:vertAlign w:val="subscript"/>
+        </w:rPr>
+        <w:t>1</w:t>
+      </w:r>
+      <w:r>
+        <w:rPr>
+          <w:rFonts w:eastAsiaTheme="minorEastAsia"/>
+        </w:rPr>
+        <w:t>, A</w:t>
+      </w:r>
+      <w:r>
+        <w:rPr>
+          <w:rFonts w:eastAsiaTheme="minorEastAsia"/>
+        </w:rPr>
+        <w:softHyphen/>
+      </w:r>
+      <w:r>
+        <w:rPr>
+          <w:rFonts w:eastAsiaTheme="minorEastAsia"/>
+          <w:vertAlign w:val="subscript"/>
+        </w:rPr>
+        <w:t>2</w:t>
+      </w:r>
+      <w:r>
+        <w:rPr>
+          <w:rFonts w:eastAsiaTheme="minorEastAsia"/>
+        </w:rPr>
+        <w:t>, A</w:t>
+      </w:r>
+      <w:r>
+        <w:rPr>
+          <w:rFonts w:eastAsiaTheme="minorEastAsia"/>
+          <w:vertAlign w:val="subscript"/>
+        </w:rPr>
+        <w:t>3</w:t>
+      </w:r>
+      <w:r>
+        <w:rPr>
+          <w:rFonts w:eastAsiaTheme="minorEastAsia"/>
+        </w:rPr>
+        <w:t xml:space="preserve"> are mutually independent, then:</w:t>
+      </w:r>
+      <w:r>
+        <w:rPr>
+          <w:rFonts w:eastAsiaTheme="minorEastAsia"/>
+        </w:rPr>
+        <w:br/>
+      </w:r>
+      <w:r>
+        <w:rPr>
+          <w:rFonts w:eastAsiaTheme="minorEastAsia"/>
+        </w:rPr>
+        <w:br/>
+        <w:t>P(A</w:t>
+      </w:r>
+      <w:r>
+        <w:rPr>
+          <w:rFonts w:eastAsiaTheme="minorEastAsia"/>
+          <w:vertAlign w:val="subscript"/>
+        </w:rPr>
+        <w:t>1</w:t>
+      </w:r>
+      <w:r>
+        <w:rPr>
+          <w:rFonts w:eastAsiaTheme="minorEastAsia"/>
+        </w:rPr>
+        <w:t xml:space="preserve"> intersect A</w:t>
+      </w:r>
+      <w:r>
+        <w:rPr>
+          <w:rFonts w:eastAsiaTheme="minorEastAsia"/>
+        </w:rPr>
+        <w:softHyphen/>
+      </w:r>
+      <w:r>
+        <w:rPr>
+          <w:rFonts w:eastAsiaTheme="minorEastAsia"/>
+          <w:vertAlign w:val="subscript"/>
+        </w:rPr>
+        <w:t>2</w:t>
+      </w:r>
+      <w:r>
+        <w:rPr>
+          <w:rFonts w:eastAsiaTheme="minorEastAsia"/>
+        </w:rPr>
+        <w:t xml:space="preserve"> intersect A</w:t>
+      </w:r>
+      <w:r>
+        <w:rPr>
+          <w:rFonts w:eastAsiaTheme="minorEastAsia"/>
+          <w:vertAlign w:val="subscript"/>
+        </w:rPr>
+        <w:t>3</w:t>
+      </w:r>
+      <w:r>
+        <w:rPr>
+          <w:rFonts w:eastAsiaTheme="minorEastAsia"/>
+        </w:rPr>
+        <w:t>) = P(A</w:t>
+      </w:r>
+      <w:r>
+        <w:rPr>
+          <w:rFonts w:eastAsiaTheme="minorEastAsia"/>
+          <w:vertAlign w:val="subscript"/>
+        </w:rPr>
+        <w:t>1</w:t>
+      </w:r>
+      <w:r>
+        <w:rPr>
+          <w:rFonts w:eastAsiaTheme="minorEastAsia"/>
+        </w:rPr>
+        <w:t>) times P(A</w:t>
+      </w:r>
+      <w:r>
+        <w:rPr>
+          <w:rFonts w:eastAsiaTheme="minorEastAsia"/>
+        </w:rPr>
+        <w:softHyphen/>
+      </w:r>
+      <w:r>
+        <w:rPr>
+          <w:rFonts w:eastAsiaTheme="minorEastAsia"/>
+          <w:vertAlign w:val="subscript"/>
+        </w:rPr>
+        <w:t>2</w:t>
+      </w:r>
+      <w:r>
+        <w:rPr>
+          <w:rFonts w:eastAsiaTheme="minorEastAsia"/>
+        </w:rPr>
+        <w:t>) times P(A</w:t>
+      </w:r>
+      <w:r>
+        <w:rPr>
+          <w:rFonts w:eastAsiaTheme="minorEastAsia"/>
+          <w:vertAlign w:val="subscript"/>
+        </w:rPr>
+        <w:t>3</w:t>
+      </w:r>
+      <w:r>
+        <w:rPr>
+          <w:rFonts w:eastAsiaTheme="minorEastAsia"/>
+        </w:rPr>
+        <w:t>)</w:t>
+      </w:r>
+      <w:r>
+        <w:rPr>
+          <w:rFonts w:eastAsiaTheme="minorEastAsia"/>
+        </w:rPr>
+        <w:br/>
+      </w:r>
+      <w:r>
+        <w:rPr>
+          <w:rFonts w:eastAsiaTheme="minorEastAsia"/>
+        </w:rPr>
+        <w:br/>
+        <w:t>Pair-wise independence is necessary but not sufficient for mutual independence.</w:t>
+      </w:r>
+      <w:r>
+        <w:rPr>
+          <w:rFonts w:eastAsiaTheme="minorEastAsia"/>
+        </w:rPr>
+        <w:br/>
+      </w:r>
+      <w:r>
+        <w:rPr>
+          <w:rFonts w:eastAsiaTheme="minorEastAsia"/>
+        </w:rPr>
+        <w:br/>
+      </w:r>
+      <w:r>
+        <w:rPr>
+          <w:rFonts w:eastAsiaTheme="minorEastAsia"/>
+          <w:i/>
+          <w:iCs/>
+        </w:rPr>
+        <w:t>Properties</w:t>
+      </w:r>
+      <w:r>
+        <w:rPr>
+          <w:rFonts w:eastAsiaTheme="minorEastAsia"/>
+        </w:rPr>
+        <w:t>:</w:t>
+      </w:r>
+    </w:p>
+    <w:p>
+      <w:pPr>
+        <w:pStyle w:val="ListParagraph"/>
+        <w:numPr>
+          <w:ilvl w:val="1"/>
+          <w:numId w:val="6"/>
+        </w:numPr>
+        <w:rPr>
+          <w:rFonts w:eastAsiaTheme="minorEastAsia"/>
+          <w:lang w:val="en-US"/>
+        </w:rPr>
+      </w:pPr>
+      <w:r>
+        <w:rPr>
+          <w:rFonts w:eastAsiaTheme="minorEastAsia"/>
+          <w:lang w:val="en-US"/>
+        </w:rPr>
+        <w:t>If A and B are independent:</w:t>
+      </w:r>
+    </w:p>
+    <w:p>
+      <w:pPr>
+        <w:pStyle w:val="ListParagraph"/>
+        <w:numPr>
+          <w:ilvl w:val="2"/>
+          <w:numId w:val="6"/>
+        </w:numPr>
+        <w:rPr>
+          <w:rFonts w:eastAsiaTheme="minorEastAsia"/>
+          <w:lang w:val="en-US"/>
+        </w:rPr>
+      </w:pPr>
+      <w:r>
+        <w:rPr>
+          <w:rFonts w:eastAsiaTheme="minorEastAsia"/>
+        </w:rPr>
+        <w:t>A</w:t>
+      </w:r>
+      <w:r>
+        <w:rPr>
+          <w:rFonts w:eastAsiaTheme="minorEastAsia"/>
+          <w:vertAlign w:val="superscript"/>
+        </w:rPr>
+        <w:t>C</w:t>
+      </w:r>
+      <w:r>
+        <w:rPr>
+          <w:rFonts w:eastAsiaTheme="minorEastAsia"/>
+        </w:rPr>
+        <w:t xml:space="preserve"> and B</w:t>
+      </w:r>
+      <w:r>
+        <w:rPr>
+          <w:rFonts w:eastAsiaTheme="minorEastAsia"/>
+          <w:vertAlign w:val="superscript"/>
+        </w:rPr>
+        <w:t>C</w:t>
+      </w:r>
+      <w:r>
+        <w:rPr>
+          <w:rFonts w:eastAsiaTheme="minorEastAsia"/>
+        </w:rPr>
+        <w:t xml:space="preserve"> are mutually independent</w:t>
+      </w:r>
+    </w:p>
+    <w:p>
+      <w:pPr>
+        <w:pStyle w:val="ListParagraph"/>
+        <w:numPr>
+          <w:ilvl w:val="2"/>
+          <w:numId w:val="6"/>
+        </w:numPr>
+        <w:rPr>
+          <w:rFonts w:eastAsiaTheme="minorEastAsia"/>
+          <w:lang w:val="en-US"/>
+        </w:rPr>
+      </w:pPr>
+      <w:r>
+        <w:rPr>
+          <w:rFonts w:eastAsiaTheme="minorEastAsia"/>
+        </w:rPr>
+        <w:t>A</w:t>
+      </w:r>
+      <w:r>
+        <w:rPr>
+          <w:rFonts w:eastAsiaTheme="minorEastAsia"/>
+          <w:vertAlign w:val="superscript"/>
+        </w:rPr>
+        <w:t>C</w:t>
+      </w:r>
+      <w:r>
+        <w:rPr>
+          <w:rFonts w:eastAsiaTheme="minorEastAsia"/>
+        </w:rPr>
+        <w:t xml:space="preserve"> and B or A and B</w:t>
+      </w:r>
+      <w:r>
+        <w:rPr>
+          <w:rFonts w:eastAsiaTheme="minorEastAsia"/>
+          <w:vertAlign w:val="superscript"/>
+          <w:lang w:val="en-US"/>
+        </w:rPr>
+        <w:t>C</w:t>
+      </w:r>
+      <w:r>
+        <w:rPr>
+          <w:rFonts w:eastAsiaTheme="minorEastAsia"/>
+        </w:rPr>
+        <w:t xml:space="preserve"> are independent</w:t>
+      </w:r>
+    </w:p>
+    <w:p>
+      <w:pPr>
+        <w:pStyle w:val="ListParagraph"/>
+        <w:numPr>
+          <w:ilvl w:val="1"/>
+          <w:numId w:val="6"/>
+        </w:numPr>
+        <w:rPr>
+          <w:rFonts w:eastAsiaTheme="minorEastAsia"/>
+          <w:lang w:val="en-US"/>
+        </w:rPr>
+      </w:pPr>
+      <w:r>
+        <w:t>If A, B and C are mutually independent then:</w:t>
+      </w:r>
+    </w:p>
+    <w:p>
+      <w:pPr>
+        <w:pStyle w:val="ListParagraph"/>
+        <w:numPr>
+          <w:ilvl w:val="2"/>
+          <w:numId w:val="6"/>
+        </w:numPr>
+        <w:rPr>
+          <w:rFonts w:eastAsiaTheme="minorEastAsia"/>
+          <w:lang w:val="en-US"/>
+        </w:rPr>
+      </w:pPr>
+      <w:r>
+        <w:t>A and B intersect C are independent</w:t>
+      </w:r>
+    </w:p>
+    <w:p>
+      <w:pPr>
+        <w:pStyle w:val="ListParagraph"/>
+        <w:numPr>
+          <w:ilvl w:val="2"/>
+          <w:numId w:val="6"/>
+        </w:numPr>
+        <w:rPr>
+          <w:rFonts w:eastAsiaTheme="minorEastAsia"/>
+          <w:lang w:val="en-US"/>
+        </w:rPr>
+      </w:pPr>
+      <w:r>
+        <w:t xml:space="preserve">A and B </w:t>
+      </w:r>
+      <w:r>
+        <w:rPr>
+          <w:rFonts w:ascii="Cambria Math" w:hAnsi="Cambria Math" w:cs="Cambria Math"/>
+        </w:rPr>
+        <w:t>union</w:t>
+      </w:r>
+      <w:r>
+        <w:t xml:space="preserve"> C are independent</w:t>
+      </w:r>
+    </w:p>
+    <w:p>
+      <w:pPr>
+        <w:pStyle w:val="ListParagraph"/>
+        <w:rPr>
+          <w:rFonts w:eastAsiaTheme="minorEastAsia"/>
+        </w:rPr>
+      </w:pPr>
+      <w:r>
+        <w:br/>
+      </w:r>
+      <w:r>
+        <w:rPr>
+          <w:i/>
+          <w:iCs/>
+        </w:rPr>
+        <w:t>Example</w:t>
+      </w:r>
+      <w:r>
+        <w:rPr>
+          <w:rFonts w:eastAsiaTheme="minorEastAsia"/>
+        </w:rPr>
+        <w:t>:</w:t>
+      </w:r>
+    </w:p>
+    <w:p>
+      <w:pPr>
+        <w:pStyle w:val="ListParagraph"/>
+        <w:rPr>
+          <w:rFonts w:eastAsiaTheme="minorEastAsia"/>
+        </w:rPr>
+      </w:pPr>
+    </w:p>
+    <w:p>
+      <w:pPr>
+        <w:pStyle w:val="ListParagraph"/>
+        <w:rPr>
+          <w:rFonts w:eastAsiaTheme="minorEastAsia"/>
+        </w:rPr>
+      </w:pPr>
+      <w:r>
+        <w:rPr>
+          <w:rFonts w:eastAsiaTheme="minorEastAsia"/>
+        </w:rPr>
+        <w:t>Tossing two fair coins (elements of sample space are ordered pairs):</w:t>
+      </w:r>
+    </w:p>
+    <w:p>
+      <w:pPr>
+        <w:pStyle w:val="ListParagraph"/>
+        <w:rPr>
+          <w:rFonts w:eastAsiaTheme="minorEastAsia"/>
+        </w:rPr>
+      </w:pPr>
+    </w:p>
+    <w:p>
+      <w:pPr>
+        <w:pStyle w:val="ListParagraph"/>
+        <w:rPr>
+          <w:rFonts w:eastAsiaTheme="minorEastAsia"/>
+        </w:rPr>
+      </w:pPr>
+      <w:r>
+        <w:rPr>
+          <w:rFonts w:eastAsiaTheme="minorEastAsia"/>
+        </w:rPr>
+        <w:t xml:space="preserve">State space (omega) </w:t>
+      </w:r>
+      <w:r>
+        <w:rPr>
+          <w:rFonts w:eastAsiaTheme="minorEastAsia"/>
+        </w:rPr>
+        <w:t>= {(H</w:t>
+      </w:r>
+      <w:r>
+        <w:rPr>
+          <w:rFonts w:eastAsiaTheme="minorEastAsia"/>
+        </w:rPr>
+        <w:t>ead</w:t>
+      </w:r>
+      <w:r>
+        <w:rPr>
+          <w:rFonts w:eastAsiaTheme="minorEastAsia"/>
+        </w:rPr>
+        <w:t>, H</w:t>
+      </w:r>
+      <w:r>
+        <w:rPr>
+          <w:rFonts w:eastAsiaTheme="minorEastAsia"/>
+        </w:rPr>
+        <w:t>ead</w:t>
+      </w:r>
+      <w:r>
+        <w:rPr>
+          <w:rFonts w:eastAsiaTheme="minorEastAsia"/>
+        </w:rPr>
+        <w:t>),</w:t>
+      </w:r>
+      <w:r>
+        <w:rPr>
+          <w:rFonts w:eastAsiaTheme="minorEastAsia"/>
+        </w:rPr>
+        <w:t xml:space="preserve"> </w:t>
+      </w:r>
+      <w:r>
+        <w:rPr>
+          <w:rFonts w:eastAsiaTheme="minorEastAsia"/>
+        </w:rPr>
+        <w:t>(H</w:t>
+      </w:r>
+      <w:r>
+        <w:rPr>
+          <w:rFonts w:eastAsiaTheme="minorEastAsia"/>
+        </w:rPr>
+        <w:t>ead</w:t>
+      </w:r>
+      <w:r>
+        <w:rPr>
+          <w:rFonts w:eastAsiaTheme="minorEastAsia"/>
+        </w:rPr>
+        <w:t>,</w:t>
+      </w:r>
+      <w:r>
+        <w:rPr>
+          <w:rFonts w:eastAsiaTheme="minorEastAsia"/>
+        </w:rPr>
+        <w:t xml:space="preserve"> </w:t>
+      </w:r>
+      <w:r>
+        <w:rPr>
+          <w:rFonts w:eastAsiaTheme="minorEastAsia"/>
+        </w:rPr>
+        <w:t>T</w:t>
+      </w:r>
+      <w:r>
+        <w:rPr>
+          <w:rFonts w:eastAsiaTheme="minorEastAsia"/>
+        </w:rPr>
+        <w:t>ail</w:t>
+      </w:r>
+      <w:r>
+        <w:rPr>
+          <w:rFonts w:eastAsiaTheme="minorEastAsia"/>
+        </w:rPr>
+        <w:t>),</w:t>
+      </w:r>
+      <w:r>
+        <w:rPr>
+          <w:rFonts w:eastAsiaTheme="minorEastAsia"/>
+        </w:rPr>
+        <w:t xml:space="preserve"> </w:t>
+      </w:r>
+      <w:r>
+        <w:rPr>
+          <w:rFonts w:eastAsiaTheme="minorEastAsia"/>
+        </w:rPr>
+        <w:t>(T</w:t>
+      </w:r>
+      <w:r>
+        <w:rPr>
+          <w:rFonts w:eastAsiaTheme="minorEastAsia"/>
+        </w:rPr>
+        <w:t>ail</w:t>
+      </w:r>
+      <w:r>
+        <w:rPr>
+          <w:rFonts w:eastAsiaTheme="minorEastAsia"/>
+        </w:rPr>
+        <w:t>, H</w:t>
+      </w:r>
+      <w:r>
+        <w:rPr>
+          <w:rFonts w:eastAsiaTheme="minorEastAsia"/>
+        </w:rPr>
+        <w:t>ead</w:t>
+      </w:r>
+      <w:r>
+        <w:rPr>
+          <w:rFonts w:eastAsiaTheme="minorEastAsia"/>
+        </w:rPr>
+        <w:t>),</w:t>
+      </w:r>
+      <w:r>
+        <w:rPr>
+          <w:rFonts w:eastAsiaTheme="minorEastAsia"/>
+        </w:rPr>
+        <w:t xml:space="preserve"> </w:t>
+      </w:r>
+      <w:r>
+        <w:rPr>
+          <w:rFonts w:eastAsiaTheme="minorEastAsia"/>
+        </w:rPr>
+        <w:t>(T</w:t>
+      </w:r>
+      <w:r>
+        <w:rPr>
+          <w:rFonts w:eastAsiaTheme="minorEastAsia"/>
+        </w:rPr>
+        <w:t>ail</w:t>
+      </w:r>
+      <w:r>
+        <w:rPr>
+          <w:rFonts w:eastAsiaTheme="minorEastAsia"/>
+        </w:rPr>
+        <w:t>,</w:t>
+      </w:r>
+      <w:r>
+        <w:rPr>
+          <w:rFonts w:eastAsiaTheme="minorEastAsia"/>
+        </w:rPr>
+        <w:t xml:space="preserve"> </w:t>
+      </w:r>
+      <w:r>
+        <w:rPr>
+          <w:rFonts w:eastAsiaTheme="minorEastAsia"/>
+        </w:rPr>
+        <w:t>T</w:t>
+      </w:r>
+      <w:r>
+        <w:rPr>
+          <w:rFonts w:eastAsiaTheme="minorEastAsia"/>
+        </w:rPr>
+        <w:t>ail</w:t>
+      </w:r>
+      <w:r>
+        <w:rPr>
+          <w:rFonts w:eastAsiaTheme="minorEastAsia"/>
+        </w:rPr>
+        <w:t>)}</w:t>
+      </w:r>
+    </w:p>
+    <w:p>
+      <w:pPr>
+        <w:pStyle w:val="ListParagraph"/>
+        <w:rPr>
+          <w:rFonts w:eastAsiaTheme="minorEastAsia"/>
+        </w:rPr>
+      </w:pPr>
+    </w:p>
+    <w:p>
+      <w:pPr>
+        <w:pStyle w:val="ListParagraph"/>
+        <w:rPr>
+          <w:rFonts w:eastAsiaTheme="minorEastAsia"/>
+        </w:rPr>
+      </w:pPr>
+      <w:r>
+        <w:rPr>
+          <w:rFonts w:eastAsiaTheme="minorEastAsia"/>
+        </w:rPr>
+        <w:t>By a</w:t>
+      </w:r>
+      <w:r>
+        <w:rPr>
+          <w:rFonts w:eastAsiaTheme="minorEastAsia"/>
+        </w:rPr>
+        <w:t>ssigning ‘classical’ probabilities:</w:t>
+      </w:r>
+    </w:p>
+    <w:p>
+      <w:pPr>
+        <w:pStyle w:val="ListParagraph"/>
+        <w:rPr>
+          <w:rFonts w:eastAsiaTheme="minorEastAsia"/>
+        </w:rPr>
+      </w:pPr>
+      <w:r>
+        <w:rPr>
+          <w:rFonts w:eastAsiaTheme="minorEastAsia"/>
+        </w:rPr>
+        <w:t xml:space="preserve"> </w:t>
+      </w:r>
+    </w:p>
+    <w:p>
+      <w:pPr>
+        <w:pStyle w:val="ListParagraph"/>
+        <w:rPr>
+          <w:rFonts w:eastAsiaTheme="minorEastAsia"/>
+        </w:rPr>
+      </w:pPr>
+      <w:r>
+        <w:rPr>
+          <w:rFonts w:eastAsiaTheme="minorEastAsia"/>
+        </w:rPr>
+        <w:t>P({(H</w:t>
+      </w:r>
+      <w:r>
+        <w:rPr>
+          <w:rFonts w:eastAsiaTheme="minorEastAsia"/>
+        </w:rPr>
+        <w:t>ead</w:t>
+      </w:r>
+      <w:r>
+        <w:rPr>
+          <w:rFonts w:eastAsiaTheme="minorEastAsia"/>
+        </w:rPr>
+        <w:t>, H</w:t>
+      </w:r>
+      <w:r>
+        <w:rPr>
+          <w:rFonts w:eastAsiaTheme="minorEastAsia"/>
+        </w:rPr>
+        <w:t>ead</w:t>
+      </w:r>
+      <w:r>
+        <w:rPr>
+          <w:rFonts w:eastAsiaTheme="minorEastAsia"/>
+        </w:rPr>
+        <w:t>)}) = 1</w:t>
+      </w:r>
+      <w:r>
+        <w:rPr>
+          <w:rFonts w:eastAsiaTheme="minorEastAsia"/>
+        </w:rPr>
+        <w:t>/4</w:t>
+      </w:r>
+      <w:r>
+        <w:rPr>
+          <w:rFonts w:eastAsiaTheme="minorEastAsia"/>
+        </w:rPr>
+        <w:tab/>
+      </w:r>
+      <w:r>
+        <w:rPr>
+          <w:rFonts w:eastAsiaTheme="minorEastAsia"/>
+        </w:rPr>
+        <w:tab/>
+        <w:t>&amp;</w:t>
+      </w:r>
+      <w:r>
+        <w:rPr>
+          <w:rFonts w:eastAsiaTheme="minorEastAsia"/>
+        </w:rPr>
+        <w:tab/>
+      </w:r>
+      <w:r>
+        <w:rPr>
+          <w:rFonts w:eastAsiaTheme="minorEastAsia"/>
+        </w:rPr>
+        <w:t>P({(H</w:t>
+      </w:r>
+      <w:r>
+        <w:rPr>
+          <w:rFonts w:eastAsiaTheme="minorEastAsia"/>
+        </w:rPr>
+        <w:t>ead</w:t>
+      </w:r>
+      <w:r>
+        <w:rPr>
+          <w:rFonts w:eastAsiaTheme="minorEastAsia"/>
+        </w:rPr>
+        <w:t>,</w:t>
+      </w:r>
+      <w:r>
+        <w:rPr>
+          <w:rFonts w:eastAsiaTheme="minorEastAsia"/>
+        </w:rPr>
+        <w:t xml:space="preserve"> </w:t>
+      </w:r>
+      <w:r>
+        <w:rPr>
+          <w:rFonts w:eastAsiaTheme="minorEastAsia"/>
+        </w:rPr>
+        <w:t>T</w:t>
+      </w:r>
+      <w:r>
+        <w:rPr>
+          <w:rFonts w:eastAsiaTheme="minorEastAsia"/>
+        </w:rPr>
+        <w:t>ail</w:t>
+      </w:r>
+      <w:r>
+        <w:rPr>
+          <w:rFonts w:eastAsiaTheme="minorEastAsia"/>
+        </w:rPr>
+        <w:t>)}) = 1</w:t>
+      </w:r>
+      <w:r>
+        <w:rPr>
+          <w:rFonts w:eastAsiaTheme="minorEastAsia"/>
+        </w:rPr>
+        <w:t>/</w:t>
+      </w:r>
+      <w:r>
+        <w:rPr>
+          <w:rFonts w:eastAsiaTheme="minorEastAsia"/>
+        </w:rPr>
+        <w:t>4</w:t>
+      </w:r>
+      <w:r>
+        <w:rPr>
+          <w:rFonts w:eastAsiaTheme="minorEastAsia"/>
+        </w:rPr>
+        <w:tab/>
+      </w:r>
+      <w:r>
+        <w:rPr>
+          <w:rFonts w:eastAsiaTheme="minorEastAsia"/>
+        </w:rPr>
+        <w:t>, etc.</w:t>
+      </w:r>
+    </w:p>
+    <w:p>
+      <w:pPr>
+        <w:pStyle w:val="ListParagraph"/>
+        <w:rPr>
+          <w:rFonts w:eastAsiaTheme="minorEastAsia"/>
+        </w:rPr>
+      </w:pPr>
+    </w:p>
+    <w:p>
+      <w:pPr>
+        <w:pStyle w:val="ListParagraph"/>
+        <w:rPr>
+          <w:rFonts w:eastAsiaTheme="minorEastAsia"/>
+        </w:rPr>
+      </w:pPr>
+      <w:r>
+        <w:rPr>
+          <w:rFonts w:eastAsiaTheme="minorEastAsia"/>
+        </w:rPr>
+        <w:t>With these probabilities, coin 1 / coin 2 events are independent:</w:t>
+      </w:r>
+    </w:p>
+    <w:p>
+      <w:pPr>
+        <w:pStyle w:val="ListParagraph"/>
+        <w:rPr>
+          <w:rFonts w:eastAsiaTheme="minorEastAsia"/>
+        </w:rPr>
+      </w:pPr>
+    </w:p>
+    <w:p>
+      <w:pPr>
+        <w:pStyle w:val="ListParagraph"/>
+        <w:rPr>
+          <w:rFonts w:eastAsiaTheme="minorEastAsia"/>
+        </w:rPr>
+      </w:pPr>
+      <w:r>
+        <w:rPr>
+          <w:rFonts w:eastAsiaTheme="minorEastAsia"/>
+        </w:rPr>
+        <w:t>P(coin 1 = H</w:t>
+      </w:r>
+      <w:r>
+        <w:rPr>
+          <w:rFonts w:eastAsiaTheme="minorEastAsia"/>
+        </w:rPr>
+        <w:t xml:space="preserve">ead given </w:t>
+      </w:r>
+      <w:r>
+        <w:rPr>
+          <w:rFonts w:eastAsiaTheme="minorEastAsia"/>
+        </w:rPr>
+        <w:t>coin 2 = H</w:t>
+      </w:r>
+      <w:r>
+        <w:rPr>
+          <w:rFonts w:eastAsiaTheme="minorEastAsia"/>
+        </w:rPr>
+        <w:t>ead</w:t>
+      </w:r>
+      <w:r>
+        <w:rPr>
+          <w:rFonts w:eastAsiaTheme="minorEastAsia"/>
+        </w:rPr>
+        <w:t>) = P({(H</w:t>
+      </w:r>
+      <w:r>
+        <w:rPr>
+          <w:rFonts w:eastAsiaTheme="minorEastAsia"/>
+        </w:rPr>
+        <w:t>ead</w:t>
+      </w:r>
+      <w:r>
+        <w:rPr>
+          <w:rFonts w:eastAsiaTheme="minorEastAsia"/>
+        </w:rPr>
+        <w:t>, H</w:t>
+      </w:r>
+      <w:r>
+        <w:rPr>
+          <w:rFonts w:eastAsiaTheme="minorEastAsia"/>
+        </w:rPr>
+        <w:t>ead</w:t>
+      </w:r>
+      <w:r>
+        <w:rPr>
+          <w:rFonts w:eastAsiaTheme="minorEastAsia"/>
+        </w:rPr>
+        <w:t>)})</w:t>
+      </w:r>
+      <w:r>
+        <w:rPr>
+          <w:rFonts w:eastAsiaTheme="minorEastAsia"/>
+        </w:rPr>
+        <w:t xml:space="preserve"> divided by </w:t>
+      </w:r>
+      <w:r>
+        <w:rPr>
+          <w:rFonts w:eastAsiaTheme="minorEastAsia"/>
+        </w:rPr>
+        <w:t>P(coin 2 = Head) = 1/2 = P(coin 1 = H</w:t>
+      </w:r>
+      <w:r>
+        <w:rPr>
+          <w:rFonts w:eastAsiaTheme="minorEastAsia"/>
+        </w:rPr>
+        <w:t>ead</w:t>
+      </w:r>
+      <w:r>
+        <w:rPr>
+          <w:rFonts w:eastAsiaTheme="minorEastAsia"/>
+        </w:rPr>
+        <w:t>)</w:t>
+      </w:r>
+    </w:p>
+    <w:p>
+      <w:pPr>
+        <w:pStyle w:val="ListParagraph"/>
+        <w:rPr>
+          <w:rFonts w:eastAsiaTheme="minorEastAsia"/>
+        </w:rPr>
+      </w:pPr>
+    </w:p>
+    <w:p>
+      <w:pPr>
+        <w:pStyle w:val="ListParagraph"/>
+        <w:rPr>
+          <w:rFonts w:eastAsiaTheme="minorEastAsia"/>
+        </w:rPr>
+      </w:pPr>
+      <w:r>
+        <w:rPr>
+          <w:rFonts w:eastAsiaTheme="minorEastAsia"/>
+        </w:rPr>
+        <w:t>(The same holds for all other combinations of H</w:t>
+      </w:r>
+      <w:r>
+        <w:rPr>
+          <w:rFonts w:eastAsiaTheme="minorEastAsia"/>
+        </w:rPr>
+        <w:t>ead</w:t>
+      </w:r>
+      <w:r>
+        <w:rPr>
+          <w:rFonts w:eastAsiaTheme="minorEastAsia"/>
+        </w:rPr>
+        <w:t xml:space="preserve"> and T</w:t>
+      </w:r>
+      <w:r>
+        <w:rPr>
+          <w:rFonts w:eastAsiaTheme="minorEastAsia"/>
+        </w:rPr>
+        <w:t>ail</w:t>
+      </w:r>
+      <w:r>
+        <w:rPr>
+          <w:rFonts w:eastAsiaTheme="minorEastAsia"/>
+        </w:rPr>
+        <w:t>.)</w:t>
+      </w:r>
+    </w:p>
+    <w:p>
+      <w:pPr>
+        <w:pStyle w:val="ListParagraph"/>
+        <w:rPr>
+          <w:rFonts w:eastAsiaTheme="minorEastAsia"/>
+        </w:rPr>
+      </w:pPr>
+    </w:p>
+    <w:p>
+      <w:pPr>
+        <w:pStyle w:val="ListParagraph"/>
+        <w:rPr>
+          <w:rFonts w:eastAsiaTheme="minorEastAsia"/>
+        </w:rPr>
+      </w:pPr>
+      <w:r>
+        <w:rPr>
+          <w:rFonts w:eastAsiaTheme="minorEastAsia"/>
+        </w:rPr>
+        <w:t>Hence the experiments are independent.</w:t>
+      </w:r>
+    </w:p>
+    <w:p>
+      <w:pPr>
+        <w:pStyle w:val="ListParagraph"/>
+        <w:rPr>
+          <w:rFonts w:eastAsiaTheme="minorEastAsia"/>
+        </w:rPr>
+      </w:pPr>
+    </w:p>
+    <w:p>
+      <w:pPr>
+        <w:pStyle w:val="ListParagraph"/>
+        <w:rPr>
+          <w:rFonts w:eastAsiaTheme="minorEastAsia"/>
+        </w:rPr>
+      </w:pPr>
+      <w:r>
+        <w:rPr>
+          <w:rFonts w:eastAsiaTheme="minorEastAsia"/>
+        </w:rPr>
+        <w:t xml:space="preserve">In </w:t>
+      </w:r>
+      <w:r>
+        <w:rPr>
+          <w:rFonts w:eastAsiaTheme="minorEastAsia"/>
+        </w:rPr>
+        <w:t>general,</w:t>
+      </w:r>
+      <w:r>
+        <w:rPr>
+          <w:rFonts w:eastAsiaTheme="minorEastAsia"/>
+        </w:rPr>
+        <w:t xml:space="preserve"> relative frequency view of repeated experiments only holds if the experiments are</w:t>
+      </w:r>
+    </w:p>
+    <w:p>
+      <w:pPr>
+        <w:pStyle w:val="ListParagraph"/>
+        <w:rPr>
+          <w:rFonts w:eastAsiaTheme="minorEastAsia"/>
+          <w:i/>
+          <w:iCs/>
+        </w:rPr>
+      </w:pPr>
+      <w:r>
+        <w:rPr>
+          <w:rFonts w:eastAsiaTheme="minorEastAsia"/>
+        </w:rPr>
+        <w:t>independent.</w:t>
+      </w:r>
+      <w:r>
+        <w:rPr>
+          <w:rFonts w:eastAsiaTheme="minorEastAsia"/>
+          <w:i/>
+          <w:iCs/>
+        </w:rPr>
+        <w:br/>
+      </w:r>
+    </w:p>
+    <w:p>
+      <w:pPr>
+        <w:pStyle w:val="ListParagraph"/>
+        <w:rPr>
+          <w:rFonts w:eastAsiaTheme="minorEastAsia"/>
+          <w:i/>
+          <w:iCs/>
+          <w:lang w:val="en-US"/>
+        </w:rPr>
+      </w:pPr>
+      <w:r>
+        <w:rPr>
+          <w:rFonts w:eastAsiaTheme="minorEastAsia"/>
+          <w:i/>
+          <w:iCs/>
+        </w:rPr>
+        <w:br/>
+      </w:r>
+      <w:r>
+        <w:rPr>
+          <w:rFonts w:eastAsiaTheme="minorEastAsia"/>
+          <w:i/>
+          <w:iCs/>
+        </w:rPr>
+        <w:br/>
+      </w:r>
+      <w:r>
+        <w:rPr>
+          <w:rFonts w:eastAsiaTheme="minorEastAsia"/>
+          <w:i/>
+          <w:iCs/>
+        </w:rPr>
+        <w:t xml:space="preserve"> </w:t>
       </w:r>
     </w:p>
     <w:p>
@@ -2138,6 +3266,7 @@
           <w:bCs/>
           <w:lang w:val="en-US"/>
         </w:rPr>
+        <w:lastRenderedPageBreak/>
         <w:t>Cumulative Distribution Function (cdf)</w:t>
       </w:r>
       <w:r>
@@ -2223,19 +3352,11 @@
         </w:rPr>
         <w:t xml:space="preserve"> </w:t>
       </w:r>
-      <w:proofErr w:type="gramStart"/>
-      <w:r>
-        <w:rPr>
-          <w:rFonts w:eastAsiaTheme="minorEastAsia"/>
-        </w:rPr>
-        <w:t>P(</w:t>
-      </w:r>
-      <w:proofErr w:type="gramEnd"/>
-      <w:r>
-        <w:rPr>
-          <w:rFonts w:eastAsiaTheme="minorEastAsia"/>
-        </w:rPr>
-        <w:t>X</w:t>
+      <w:r>
+        <w:rPr>
+          <w:rFonts w:eastAsiaTheme="minorEastAsia"/>
+        </w:rPr>
+        <w:t>P(X</w:t>
       </w:r>
       <w:r>
         <w:rPr>
@@ -2279,21 +3400,7 @@
         <w:rPr>
           <w:rFonts w:eastAsiaTheme="minorEastAsia"/>
         </w:rPr>
-        <w:t xml:space="preserve">, denoted by x. As an example, </w:t>
-      </w:r>
-      <w:proofErr w:type="gramStart"/>
-      <w:r>
-        <w:rPr>
-          <w:rFonts w:eastAsiaTheme="minorEastAsia"/>
-        </w:rPr>
-        <w:t>P(</w:t>
-      </w:r>
-      <w:proofErr w:type="gramEnd"/>
-      <w:r>
-        <w:rPr>
-          <w:rFonts w:eastAsiaTheme="minorEastAsia"/>
-        </w:rPr>
-        <w:t>X = 1) refers to the probability that the random variable X is equal to 1.</w:t>
+        <w:t>, denoted by x. As an example, P(X = 1) refers to the probability that the random variable X is equal to 1.</w:t>
       </w:r>
       <w:r>
         <w:rPr>
@@ -2353,21 +3460,12 @@
         </w:rPr>
         <w:t xml:space="preserve"> the derivative of </w:t>
       </w:r>
-      <w:proofErr w:type="gramStart"/>
-      <w:r>
-        <w:rPr>
-          <w:rFonts w:eastAsiaTheme="minorEastAsia"/>
-          <w:lang w:val="en-US"/>
-        </w:rPr>
-        <w:t>P(</w:t>
-      </w:r>
-      <w:proofErr w:type="gramEnd"/>
-      <w:r>
-        <w:rPr>
-          <w:rFonts w:eastAsiaTheme="minorEastAsia"/>
-          <w:lang w:val="en-US"/>
-        </w:rPr>
-        <w:t>X</w:t>
+      <w:r>
+        <w:rPr>
+          <w:rFonts w:eastAsiaTheme="minorEastAsia"/>
+          <w:lang w:val="en-US"/>
+        </w:rPr>
+        <w:t>P(X</w:t>
       </w:r>
       <w:r>
         <w:rPr>
@@ -2480,7 +3578,6 @@
         </w:rPr>
         <w:t xml:space="preserve"> for discrete RV’s </w:t>
       </w:r>
-      <w:proofErr w:type="gramStart"/>
       <w:r>
         <w:rPr>
           <w:rFonts w:eastAsiaTheme="minorEastAsia"/>
@@ -2500,15 +3597,7 @@
           <w:rFonts w:eastAsiaTheme="minorEastAsia"/>
           <w:lang w:val="en-US"/>
         </w:rPr>
-        <w:t xml:space="preserve"> the</w:t>
-      </w:r>
-      <w:proofErr w:type="gramEnd"/>
-      <w:r>
-        <w:rPr>
-          <w:rFonts w:eastAsiaTheme="minorEastAsia"/>
-          <w:lang w:val="en-US"/>
-        </w:rPr>
-        <w:t xml:space="preserve"> summation of </w:t>
+        <w:t xml:space="preserve"> the summation of </w:t>
       </w:r>
       <w:r>
         <w:rPr>
@@ -2692,7 +3781,6 @@
           <w:rFonts w:eastAsiaTheme="minorEastAsia"/>
           <w:lang w:val="en-US"/>
         </w:rPr>
-        <w:lastRenderedPageBreak/>
         <w:br/>
       </w:r>
     </w:p>
@@ -2715,6 +3803,7 @@
           <w:bCs/>
           <w:lang w:val="en-US"/>
         </w:rPr>
+        <w:lastRenderedPageBreak/>
         <w:t>Variance</w:t>
       </w:r>
       <w:r>
@@ -2745,8 +3834,85 @@
       <w:r>
         <w:rPr>
           <w:rFonts w:eastAsiaTheme="minorEastAsia"/>
-        </w:rPr>
-        <w:t xml:space="preserve">The formula for variance is the sum of the squared differences between each data point and the mean, divided by the number of data values. </w:t>
+          <w:lang w:val="en-US"/>
+        </w:rPr>
+        <w:t>To calculate the variance follow these steps:</w:t>
+      </w:r>
+    </w:p>
+    <w:p>
+      <w:pPr>
+        <w:pStyle w:val="ListParagraph"/>
+        <w:numPr>
+          <w:ilvl w:val="1"/>
+          <w:numId w:val="6"/>
+        </w:numPr>
+        <w:rPr>
+          <w:rFonts w:eastAsiaTheme="minorEastAsia"/>
+          <w:lang w:val="en-US"/>
+        </w:rPr>
+      </w:pPr>
+      <w:r>
+        <w:rPr>
+          <w:rFonts w:eastAsiaTheme="minorEastAsia"/>
+          <w:lang w:val="en-US"/>
+        </w:rPr>
+        <w:t>Work out the Mean (the simple average of the numbers)</w:t>
+      </w:r>
+    </w:p>
+    <w:p>
+      <w:pPr>
+        <w:pStyle w:val="ListParagraph"/>
+        <w:numPr>
+          <w:ilvl w:val="1"/>
+          <w:numId w:val="6"/>
+        </w:numPr>
+        <w:rPr>
+          <w:rFonts w:eastAsiaTheme="minorEastAsia"/>
+          <w:lang w:val="en-US"/>
+        </w:rPr>
+      </w:pPr>
+      <w:r>
+        <w:rPr>
+          <w:rFonts w:eastAsiaTheme="minorEastAsia"/>
+          <w:lang w:val="en-US"/>
+        </w:rPr>
+        <w:t>Then for each number: subtract the Mean and square the result (the </w:t>
+      </w:r>
+      <w:r>
+        <w:rPr>
+          <w:rFonts w:eastAsiaTheme="minorEastAsia"/>
+          <w:i/>
+          <w:iCs/>
+          <w:lang w:val="en-US"/>
+        </w:rPr>
+        <w:t>squared difference</w:t>
+      </w:r>
+      <w:r>
+        <w:rPr>
+          <w:rFonts w:eastAsiaTheme="minorEastAsia"/>
+          <w:lang w:val="en-US"/>
+        </w:rPr>
+        <w:t>).</w:t>
+      </w:r>
+    </w:p>
+    <w:p>
+      <w:pPr>
+        <w:pStyle w:val="ListParagraph"/>
+        <w:numPr>
+          <w:ilvl w:val="1"/>
+          <w:numId w:val="6"/>
+        </w:numPr>
+        <w:rPr>
+          <w:rFonts w:eastAsiaTheme="minorEastAsia"/>
+          <w:lang w:val="en-US"/>
+        </w:rPr>
+      </w:pPr>
+      <w:r>
+        <w:rPr>
+          <w:rFonts w:eastAsiaTheme="minorEastAsia"/>
+          <w:lang w:val="en-US"/>
+        </w:rPr>
+        <w:t xml:space="preserve">Then work out the average of those squared differences. </w:t>
       </w:r>
       <w:r>
         <w:rPr>
@@ -2789,6 +3955,25 @@
         </w:rPr>
         <w:t>A measure of how spread-out numbers are.</w:t>
       </w:r>
+      <w:r>
+        <w:rPr>
+          <w:rFonts w:eastAsiaTheme="minorEastAsia"/>
+        </w:rPr>
+        <w:br/>
+      </w:r>
+      <w:r>
+        <w:rPr>
+          <w:rFonts w:eastAsiaTheme="minorEastAsia"/>
+        </w:rPr>
+        <w:br/>
+        <w:t xml:space="preserve">It is the square root of variance. </w:t>
+      </w:r>
+      <w:r>
+        <w:rPr>
+          <w:rFonts w:eastAsiaTheme="minorEastAsia"/>
+        </w:rPr>
+        <w:br/>
+      </w:r>
     </w:p>
     <w:p>
       <w:pPr>
@@ -2809,7 +3994,7 @@
           <w:bCs/>
           <w:lang w:val="en-US"/>
         </w:rPr>
-        <w:t>Gaussian Distribution</w:t>
+        <w:t>Skewness</w:t>
       </w:r>
       <w:r>
         <w:rPr>
@@ -2821,9 +4006,53 @@
       <w:r>
         <w:rPr>
           <w:rFonts w:eastAsiaTheme="minorEastAsia"/>
-        </w:rPr>
-        <w:t>Normal distribution, also known as the Gaussian distribution, is a probability distribution that is symmetric about the mean, showing that data near the mean are more frequent in occurrence than data far from the mean.</w:t>
-      </w:r>
+          <w:lang w:val="en-US"/>
+        </w:rPr>
+        <w:t xml:space="preserve">Measures the lopsidedness of a distribution and </w:t>
+      </w:r>
+      <w:r>
+        <w:t>based upon polynomial expectations, (E{X</w:t>
+      </w:r>
+      <w:r>
+        <w:rPr>
+          <w:vertAlign w:val="superscript"/>
+        </w:rPr>
+        <w:t>3</w:t>
+      </w:r>
+      <w:r>
+        <w:t>}, E{X</w:t>
+      </w:r>
+      <w:r>
+        <w:rPr>
+          <w:vertAlign w:val="superscript"/>
+        </w:rPr>
+        <w:t>4</w:t>
+      </w:r>
+      <w:r>
+        <w:t>}, . . .), e.g.:</w:t>
+      </w:r>
+      <w:r>
+        <w:br/>
+      </w:r>
+    </w:p>
+    <w:p>
+      <w:pPr>
+        <w:pStyle w:val="ListParagraph"/>
+      </w:pPr>
+      <w:r>
+        <w:t>Skewness = E{( (</w:t>
+      </w:r>
+      <w:r>
+        <w:t>sample X</w:t>
+      </w:r>
+      <w:r>
+        <w:t xml:space="preserve"> – mean) / variance )}</w:t>
+      </w:r>
+    </w:p>
+    <w:p>
+      <w:pPr>
+        <w:pStyle w:val="ListParagraph"/>
+      </w:pPr>
     </w:p>
     <w:p>
       <w:pPr>
@@ -2839,19 +4068,32 @@
       </w:pPr>
       <w:r>
         <w:rPr>
-          <w:rFonts w:eastAsiaTheme="minorEastAsia"/>
           <w:b/>
           <w:bCs/>
-          <w:lang w:val="en-US"/>
-        </w:rPr>
-        <w:t>Joint probability distribution</w:t>
-      </w:r>
-      <w:r>
-        <w:rPr>
-          <w:rFonts w:eastAsiaTheme="minorEastAsia"/>
-          <w:lang w:val="en-US"/>
-        </w:rPr>
-        <w:t>: See PDF in same folder.</w:t>
+        </w:rPr>
+        <w:t>Kurtosis</w:t>
+      </w:r>
+      <w:r>
+        <w:t>: Measures how much of the probability mass lies within the tails. Positive kurtosis is also termed ‘heavy-tailed’. ‘Heavy’ with respect to a Gaussian: hence the −3.</w:t>
+      </w:r>
+      <w:r>
+        <w:br/>
+      </w:r>
+      <w:r>
+        <w:br/>
+        <w:t>Kurtosis = E{( (sample X – mean)</w:t>
+      </w:r>
+      <w:r>
+        <w:rPr>
+          <w:vertAlign w:val="superscript"/>
+        </w:rPr>
+        <w:t>4</w:t>
+      </w:r>
+      <w:r>
+        <w:t xml:space="preserve"> / variance )} – 3 </w:t>
+      </w:r>
+      <w:r>
+        <w:br/>
       </w:r>
     </w:p>
     <w:p>
@@ -2873,14 +4115,26 @@
           <w:bCs/>
           <w:lang w:val="en-US"/>
         </w:rPr>
-        <w:t>Marginal density</w:t>
-      </w:r>
-      <w:r>
-        <w:rPr>
-          <w:rFonts w:eastAsiaTheme="minorEastAsia"/>
-          <w:lang w:val="en-US"/>
-        </w:rPr>
-        <w:t>: See PDF in same folder.</w:t>
+        <w:t>Gaussian Distribution</w:t>
+      </w:r>
+      <w:r>
+        <w:rPr>
+          <w:rFonts w:eastAsiaTheme="minorEastAsia"/>
+          <w:lang w:val="en-US"/>
+        </w:rPr>
+        <w:t xml:space="preserve">: </w:t>
+      </w:r>
+      <w:r>
+        <w:rPr>
+          <w:rFonts w:eastAsiaTheme="minorEastAsia"/>
+        </w:rPr>
+        <w:t>Normal distribution, also known as the Gaussian distribution, is a probability distribution that is symmetric about the mean, showing that data near the mean are more frequent in occurrence than data far from the mean.</w:t>
+      </w:r>
+      <w:r>
+        <w:rPr>
+          <w:rFonts w:eastAsiaTheme="minorEastAsia"/>
+        </w:rPr>
+        <w:br/>
       </w:r>
     </w:p>
     <w:p>
@@ -2902,14 +4156,7 @@
           <w:bCs/>
           <w:lang w:val="en-US"/>
         </w:rPr>
-        <w:t>Covariance:</w:t>
-      </w:r>
-      <w:r>
-        <w:rPr>
-          <w:rFonts w:eastAsiaTheme="minorEastAsia"/>
-          <w:lang w:val="en-US"/>
-        </w:rPr>
-        <w:t xml:space="preserve"> </w:t>
+        <w:t>Multiple Random Variables</w:t>
       </w:r>
       <w:r>
         <w:rPr>
@@ -2918,13 +4165,58 @@
           <w:bCs/>
           <w:lang w:val="en-US"/>
         </w:rPr>
-        <w:t xml:space="preserve"> </w:t>
-      </w:r>
-      <w:r>
-        <w:rPr>
-          <w:rFonts w:eastAsiaTheme="minorEastAsia"/>
-        </w:rPr>
-        <w:t>When two random variables, X and Y, are defined on a probability space, it is useful to describe how they vary together. A common measure of the relationship between the two random variables is the covariance.</w:t>
+        <w:t xml:space="preserve"> (RVs)</w:t>
+      </w:r>
+      <w:r>
+        <w:rPr>
+          <w:rFonts w:eastAsiaTheme="minorEastAsia"/>
+          <w:lang w:val="en-US"/>
+        </w:rPr>
+        <w:t xml:space="preserve">: </w:t>
+      </w:r>
+      <w:r>
+        <w:t xml:space="preserve">Extend the idea of RVs to two or more dimensions, </w:t>
+      </w:r>
+      <w:r>
+        <w:br/>
+      </w:r>
+      <w:r>
+        <w:br/>
+        <w:t>e.g.</w:t>
+      </w:r>
+      <w:r>
+        <w:t>,</w:t>
+      </w:r>
+      <w:r>
+        <w:t xml:space="preserve"> RVs X (age) and Y (wealth) </w:t>
+      </w:r>
+      <w:r>
+        <w:br/>
+      </w:r>
+      <w:r>
+        <w:br/>
+        <w:t>RVs X and Y have respective distributions p</w:t>
+      </w:r>
+      <w:r>
+        <w:rPr>
+          <w:vertAlign w:val="subscript"/>
+        </w:rPr>
+        <w:t>X</w:t>
+      </w:r>
+      <w:r>
+        <w:t>(x) and p</w:t>
+      </w:r>
+      <w:r>
+        <w:rPr>
+          <w:vertAlign w:val="subscript"/>
+        </w:rPr>
+        <w:t>Y</w:t>
+      </w:r>
+      <w:r>
+        <w:t>(y) but this does not tell us about the relation between X and Y.</w:t>
+      </w:r>
+      <w:r>
+        <w:br/>
       </w:r>
     </w:p>
     <w:p>
@@ -2946,7 +4238,7 @@
           <w:bCs/>
           <w:lang w:val="en-US"/>
         </w:rPr>
-        <w:t>Correlations</w:t>
+        <w:t>Joint probability distribution</w:t>
       </w:r>
       <w:r>
         <w:rPr>
@@ -2958,32 +4250,94 @@
       <w:r>
         <w:rPr>
           <w:rFonts w:eastAsiaTheme="minorEastAsia"/>
-        </w:rPr>
-        <w:t>refers to the degree to which a pair of variables are linearly related.</w:t>
-      </w:r>
-      <w:r>
-        <w:rPr>
-          <w:rFonts w:eastAsiaTheme="minorEastAsia"/>
-          <w:lang w:val="en-US"/>
-        </w:rPr>
-        <w:br/>
-      </w:r>
-      <w:r>
-        <w:rPr>
-          <w:rFonts w:eastAsiaTheme="minorEastAsia"/>
-          <w:lang w:val="en-US"/>
-        </w:rPr>
-        <w:br/>
-      </w:r>
-      <w:r>
-        <w:rPr>
-          <w:rFonts w:eastAsiaTheme="minorEastAsia"/>
-        </w:rPr>
-        <w:t>NOTE: Covariance and correlation will have the same sign (positive or negative).</w:t>
-      </w:r>
-      <w:r>
-        <w:rPr>
-          <w:rFonts w:eastAsiaTheme="minorEastAsia"/>
+          <w:lang w:val="en-US"/>
+        </w:rPr>
+        <w:br/>
+      </w:r>
+      <w:r>
+        <w:rPr>
+          <w:rFonts w:eastAsiaTheme="minorEastAsia"/>
+          <w:lang w:val="en-US"/>
+        </w:rPr>
+        <w:br/>
+        <w:t>P</w:t>
+      </w:r>
+      <w:r>
+        <w:rPr>
+          <w:rFonts w:eastAsiaTheme="minorEastAsia"/>
+          <w:vertAlign w:val="subscript"/>
+          <w:lang w:val="en-US"/>
+        </w:rPr>
+        <w:t>x,y</w:t>
+      </w:r>
+      <w:r>
+        <w:rPr>
+          <w:rFonts w:eastAsiaTheme="minorEastAsia"/>
+          <w:lang w:val="en-US"/>
+        </w:rPr>
+        <w:t xml:space="preserve">(x, </w:t>
+      </w:r>
+      <w:r>
+        <w:rPr>
+          <w:rFonts w:eastAsiaTheme="minorEastAsia"/>
+          <w:lang w:val="en-US"/>
+        </w:rPr>
+        <w:t>y) = the probability of any joint area / delta X times delta Y</w:t>
+      </w:r>
+      <w:r>
+        <w:rPr>
+          <w:rFonts w:eastAsiaTheme="minorEastAsia"/>
+          <w:lang w:val="en-US"/>
+        </w:rPr>
+        <w:br/>
+      </w:r>
+      <w:r>
+        <w:rPr>
+          <w:rFonts w:eastAsiaTheme="minorEastAsia"/>
+          <w:lang w:val="en-US"/>
+        </w:rPr>
+        <w:br/>
+        <w:t>Also s</w:t>
+      </w:r>
+      <w:r>
+        <w:rPr>
+          <w:rFonts w:eastAsiaTheme="minorEastAsia"/>
+          <w:lang w:val="en-US"/>
+        </w:rPr>
+        <w:t>ee PDF in same folder</w:t>
+      </w:r>
+      <w:r>
+        <w:rPr>
+          <w:rFonts w:eastAsiaTheme="minorEastAsia"/>
+          <w:lang w:val="en-US"/>
+        </w:rPr>
+        <w:t xml:space="preserve"> for further explanation</w:t>
+      </w:r>
+      <w:r>
+        <w:rPr>
+          <w:rFonts w:eastAsiaTheme="minorEastAsia"/>
+          <w:lang w:val="en-US"/>
+        </w:rPr>
+        <w:t>.</w:t>
+      </w:r>
+      <w:r>
+        <w:rPr>
+          <w:rFonts w:eastAsiaTheme="minorEastAsia"/>
+          <w:lang w:val="en-US"/>
+        </w:rPr>
+        <w:br/>
+      </w:r>
+      <w:r>
+        <w:rPr>
+          <w:rFonts w:eastAsiaTheme="minorEastAsia"/>
+          <w:lang w:val="en-US"/>
+        </w:rPr>
+        <w:br/>
+      </w:r>
+      <w:r>
+        <w:rPr>
+          <w:rFonts w:eastAsiaTheme="minorEastAsia"/>
+          <w:lang w:val="en-US"/>
         </w:rPr>
         <w:br/>
       </w:r>
@@ -3007,6 +4361,1139 @@
           <w:bCs/>
           <w:lang w:val="en-US"/>
         </w:rPr>
+        <w:lastRenderedPageBreak/>
+        <w:t>Marginal density</w:t>
+      </w:r>
+      <w:r>
+        <w:rPr>
+          <w:rFonts w:eastAsiaTheme="minorEastAsia"/>
+          <w:lang w:val="en-US"/>
+        </w:rPr>
+        <w:t xml:space="preserve">: </w:t>
+      </w:r>
+      <w:r>
+        <w:rPr>
+          <w:rFonts w:eastAsiaTheme="minorEastAsia"/>
+          <w:lang w:val="en-US"/>
+        </w:rPr>
+        <w:br/>
+      </w:r>
+      <w:r>
+        <w:rPr>
+          <w:rFonts w:eastAsiaTheme="minorEastAsia"/>
+          <w:lang w:val="en-US"/>
+        </w:rPr>
+        <w:br/>
+      </w:r>
+      <w:r>
+        <w:rPr>
+          <w:rFonts w:eastAsiaTheme="minorEastAsia"/>
+          <w:lang w:val="en-US"/>
+        </w:rPr>
+        <w:t>Defined as the integral from + infinity to – infinity of P</w:t>
+      </w:r>
+      <w:r>
+        <w:rPr>
+          <w:rFonts w:eastAsiaTheme="minorEastAsia"/>
+          <w:vertAlign w:val="subscript"/>
+          <w:lang w:val="en-US"/>
+        </w:rPr>
+        <w:t>xy</w:t>
+      </w:r>
+      <w:r>
+        <w:rPr>
+          <w:rFonts w:eastAsiaTheme="minorEastAsia"/>
+          <w:lang w:val="en-US"/>
+        </w:rPr>
+        <w:t>(x, y) w.r.t dy</w:t>
+      </w:r>
+      <w:r>
+        <w:rPr>
+          <w:rFonts w:eastAsiaTheme="minorEastAsia"/>
+          <w:lang w:val="en-US"/>
+        </w:rPr>
+        <w:br/>
+      </w:r>
+      <w:r>
+        <w:rPr>
+          <w:rFonts w:eastAsiaTheme="minorEastAsia"/>
+          <w:lang w:val="en-US"/>
+        </w:rPr>
+        <w:br/>
+      </w:r>
+      <w:r>
+        <w:t>So: Area of slice through p</w:t>
+      </w:r>
+      <w:r>
+        <w:rPr>
+          <w:vertAlign w:val="subscript"/>
+        </w:rPr>
+        <w:t>XY</w:t>
+      </w:r>
+      <w:r>
+        <w:t xml:space="preserve"> (x, y) at X = x is equal to p</w:t>
+      </w:r>
+      <w:r>
+        <w:rPr>
+          <w:vertAlign w:val="subscript"/>
+        </w:rPr>
+        <w:t>X</w:t>
+      </w:r>
+      <w:r>
+        <w:t>(x).</w:t>
+      </w:r>
+      <w:r>
+        <w:rPr>
+          <w:rFonts w:eastAsiaTheme="minorEastAsia"/>
+          <w:lang w:val="en-US"/>
+        </w:rPr>
+        <w:br/>
+      </w:r>
+      <w:r>
+        <w:rPr>
+          <w:rFonts w:eastAsiaTheme="minorEastAsia"/>
+          <w:lang w:val="en-US"/>
+        </w:rPr>
+        <w:br/>
+      </w:r>
+      <w:r>
+        <w:rPr>
+          <w:rFonts w:eastAsiaTheme="minorEastAsia"/>
+          <w:lang w:val="en-US"/>
+        </w:rPr>
+        <w:t>Also s</w:t>
+      </w:r>
+      <w:r>
+        <w:rPr>
+          <w:rFonts w:eastAsiaTheme="minorEastAsia"/>
+          <w:lang w:val="en-US"/>
+        </w:rPr>
+        <w:t>ee PDF in same folder</w:t>
+      </w:r>
+      <w:r>
+        <w:rPr>
+          <w:rFonts w:eastAsiaTheme="minorEastAsia"/>
+          <w:lang w:val="en-US"/>
+        </w:rPr>
+        <w:t xml:space="preserve"> for further explanation</w:t>
+      </w:r>
+      <w:r>
+        <w:rPr>
+          <w:rFonts w:eastAsiaTheme="minorEastAsia"/>
+          <w:lang w:val="en-US"/>
+        </w:rPr>
+        <w:t>.</w:t>
+      </w:r>
+      <w:r>
+        <w:rPr>
+          <w:rFonts w:eastAsiaTheme="minorEastAsia"/>
+          <w:lang w:val="en-US"/>
+        </w:rPr>
+        <w:br/>
+      </w:r>
+      <w:r>
+        <w:rPr>
+          <w:rFonts w:eastAsiaTheme="minorEastAsia"/>
+          <w:lang w:val="en-US"/>
+        </w:rPr>
+        <w:br/>
+      </w:r>
+    </w:p>
+    <w:p>
+      <w:pPr>
+        <w:pStyle w:val="ListParagraph"/>
+        <w:numPr>
+          <w:ilvl w:val="0"/>
+          <w:numId w:val="6"/>
+        </w:numPr>
+        <w:rPr>
+          <w:rFonts w:eastAsiaTheme="minorEastAsia"/>
+          <w:lang w:val="en-US"/>
+        </w:rPr>
+      </w:pPr>
+      <w:r>
+        <w:rPr>
+          <w:rFonts w:eastAsiaTheme="minorEastAsia"/>
+          <w:b/>
+          <w:bCs/>
+          <w:lang w:val="en-US"/>
+        </w:rPr>
+        <w:t>Conditional densities</w:t>
+      </w:r>
+      <w:r>
+        <w:rPr>
+          <w:rFonts w:eastAsiaTheme="minorEastAsia"/>
+          <w:lang w:val="en-US"/>
+        </w:rPr>
+        <w:t>:</w:t>
+      </w:r>
+      <w:r>
+        <w:rPr>
+          <w:rFonts w:eastAsiaTheme="minorEastAsia"/>
+          <w:lang w:val="en-US"/>
+        </w:rPr>
+        <w:br/>
+      </w:r>
+      <w:r>
+        <w:rPr>
+          <w:rFonts w:eastAsiaTheme="minorEastAsia"/>
+          <w:lang w:val="en-US"/>
+        </w:rPr>
+        <w:br/>
+        <w:t>P</w:t>
+      </w:r>
+      <w:r>
+        <w:rPr>
+          <w:rFonts w:eastAsiaTheme="minorEastAsia"/>
+          <w:vertAlign w:val="subscript"/>
+          <w:lang w:val="en-US"/>
+        </w:rPr>
+        <w:t>Y</w:t>
+      </w:r>
+      <w:r>
+        <w:rPr>
+          <w:rFonts w:eastAsiaTheme="minorEastAsia"/>
+          <w:vertAlign w:val="subscript"/>
+          <w:lang w:val="en-US"/>
+        </w:rPr>
+        <w:t xml:space="preserve"> given X</w:t>
+      </w:r>
+      <w:r>
+        <w:rPr>
+          <w:rFonts w:eastAsiaTheme="minorEastAsia"/>
+          <w:lang w:val="en-US"/>
+        </w:rPr>
+        <w:t xml:space="preserve"> (y given x) = P</w:t>
+      </w:r>
+      <w:r>
+        <w:rPr>
+          <w:rFonts w:eastAsiaTheme="minorEastAsia"/>
+          <w:vertAlign w:val="subscript"/>
+          <w:lang w:val="en-US"/>
+        </w:rPr>
+        <w:t>XY</w:t>
+      </w:r>
+      <w:r>
+        <w:rPr>
+          <w:rFonts w:eastAsiaTheme="minorEastAsia"/>
+          <w:lang w:val="en-US"/>
+        </w:rPr>
+        <w:t>(x, y) / f</w:t>
+      </w:r>
+      <w:r>
+        <w:rPr>
+          <w:rFonts w:eastAsiaTheme="minorEastAsia"/>
+          <w:lang w:val="en-US"/>
+        </w:rPr>
+        <w:softHyphen/>
+      </w:r>
+      <w:r>
+        <w:rPr>
+          <w:rFonts w:eastAsiaTheme="minorEastAsia"/>
+          <w:vertAlign w:val="subscript"/>
+          <w:lang w:val="en-US"/>
+        </w:rPr>
+        <w:t>X</w:t>
+      </w:r>
+      <w:r>
+        <w:rPr>
+          <w:rFonts w:eastAsiaTheme="minorEastAsia"/>
+          <w:lang w:val="en-US"/>
+        </w:rPr>
+        <w:t>(x)</w:t>
+      </w:r>
+      <w:r>
+        <w:rPr>
+          <w:rFonts w:eastAsiaTheme="minorEastAsia"/>
+          <w:lang w:val="en-US"/>
+        </w:rPr>
+        <w:br/>
+      </w:r>
+    </w:p>
+    <w:p>
+      <w:pPr>
+        <w:pStyle w:val="ListParagraph"/>
+        <w:numPr>
+          <w:ilvl w:val="0"/>
+          <w:numId w:val="6"/>
+        </w:numPr>
+        <w:rPr>
+          <w:rFonts w:eastAsiaTheme="minorEastAsia"/>
+          <w:lang w:val="en-US"/>
+        </w:rPr>
+      </w:pPr>
+      <w:r>
+        <w:rPr>
+          <w:rFonts w:eastAsiaTheme="minorEastAsia"/>
+          <w:b/>
+          <w:bCs/>
+          <w:lang w:val="en-US"/>
+        </w:rPr>
+        <w:t>Independent RVs</w:t>
+      </w:r>
+      <w:r>
+        <w:rPr>
+          <w:rFonts w:eastAsiaTheme="minorEastAsia"/>
+          <w:lang w:val="en-US"/>
+        </w:rPr>
+        <w:t xml:space="preserve">: </w:t>
+      </w:r>
+      <w:r>
+        <w:rPr>
+          <w:rFonts w:eastAsiaTheme="minorEastAsia"/>
+          <w:lang w:val="en-US"/>
+        </w:rPr>
+        <w:br/>
+      </w:r>
+      <w:r>
+        <w:rPr>
+          <w:rFonts w:eastAsiaTheme="minorEastAsia"/>
+          <w:lang w:val="en-US"/>
+        </w:rPr>
+        <w:br/>
+      </w:r>
+      <w:r>
+        <w:rPr>
+          <w:rFonts w:eastAsiaTheme="minorEastAsia"/>
+        </w:rPr>
+        <w:t>Events A and B are independent if P(A, B) = P(A)</w:t>
+      </w:r>
+      <w:r>
+        <w:rPr>
+          <w:rFonts w:eastAsiaTheme="minorEastAsia"/>
+        </w:rPr>
+        <w:t xml:space="preserve"> times </w:t>
+      </w:r>
+      <w:r>
+        <w:rPr>
+          <w:rFonts w:eastAsiaTheme="minorEastAsia"/>
+        </w:rPr>
+        <w:t xml:space="preserve">P(B). </w:t>
+      </w:r>
+      <w:r>
+        <w:rPr>
+          <w:rFonts w:eastAsiaTheme="minorEastAsia"/>
+        </w:rPr>
+        <w:br/>
+      </w:r>
+      <w:r>
+        <w:rPr>
+          <w:rFonts w:eastAsiaTheme="minorEastAsia"/>
+        </w:rPr>
+        <w:br/>
+      </w:r>
+      <w:r>
+        <w:rPr>
+          <w:rFonts w:eastAsiaTheme="minorEastAsia"/>
+        </w:rPr>
+        <w:t xml:space="preserve">We say the RVs X and Y are independent RVs if: </w:t>
+      </w:r>
+      <w:r>
+        <w:rPr>
+          <w:rFonts w:eastAsiaTheme="minorEastAsia"/>
+        </w:rPr>
+        <w:br/>
+      </w:r>
+      <w:r>
+        <w:rPr>
+          <w:rFonts w:eastAsiaTheme="minorEastAsia"/>
+        </w:rPr>
+        <w:br/>
+      </w:r>
+      <w:r>
+        <w:rPr>
+          <w:rFonts w:eastAsiaTheme="minorEastAsia"/>
+        </w:rPr>
+        <w:t>f</w:t>
+      </w:r>
+      <w:r>
+        <w:rPr>
+          <w:rFonts w:eastAsiaTheme="minorEastAsia"/>
+          <w:vertAlign w:val="subscript"/>
+        </w:rPr>
+        <w:t>XY</w:t>
+      </w:r>
+      <w:r>
+        <w:rPr>
+          <w:rFonts w:eastAsiaTheme="minorEastAsia"/>
+        </w:rPr>
+        <w:t xml:space="preserve"> (x, y) = f</w:t>
+      </w:r>
+      <w:r>
+        <w:rPr>
+          <w:rFonts w:eastAsiaTheme="minorEastAsia"/>
+          <w:vertAlign w:val="subscript"/>
+        </w:rPr>
+        <w:t>X</w:t>
+      </w:r>
+      <w:r>
+        <w:rPr>
+          <w:rFonts w:eastAsiaTheme="minorEastAsia"/>
+        </w:rPr>
+        <w:t>(x)</w:t>
+      </w:r>
+      <w:r>
+        <w:rPr>
+          <w:rFonts w:eastAsiaTheme="minorEastAsia"/>
+        </w:rPr>
+        <w:t xml:space="preserve"> times </w:t>
+      </w:r>
+      <w:r>
+        <w:rPr>
+          <w:rFonts w:eastAsiaTheme="minorEastAsia"/>
+        </w:rPr>
+        <w:t>f</w:t>
+      </w:r>
+      <w:r>
+        <w:rPr>
+          <w:rFonts w:eastAsiaTheme="minorEastAsia"/>
+          <w:vertAlign w:val="subscript"/>
+        </w:rPr>
+        <w:t>Y</w:t>
+      </w:r>
+      <w:r>
+        <w:rPr>
+          <w:rFonts w:eastAsiaTheme="minorEastAsia"/>
+        </w:rPr>
+        <w:t xml:space="preserve">(y) </w:t>
+      </w:r>
+      <w:r>
+        <w:rPr>
+          <w:rFonts w:eastAsiaTheme="minorEastAsia"/>
+        </w:rPr>
+        <w:br/>
+      </w:r>
+      <w:r>
+        <w:rPr>
+          <w:rFonts w:eastAsiaTheme="minorEastAsia"/>
+        </w:rPr>
+        <w:br/>
+      </w:r>
+      <w:r>
+        <w:rPr>
+          <w:rFonts w:eastAsiaTheme="minorEastAsia"/>
+        </w:rPr>
+        <w:t>So</w:t>
+      </w:r>
+      <w:r>
+        <w:rPr>
+          <w:rFonts w:eastAsiaTheme="minorEastAsia"/>
+        </w:rPr>
+        <w:t xml:space="preserve"> the</w:t>
+      </w:r>
+      <w:r>
+        <w:rPr>
+          <w:rFonts w:eastAsiaTheme="minorEastAsia"/>
+        </w:rPr>
+        <w:t xml:space="preserve"> joint density has a factorial (or product) form.</w:t>
+      </w:r>
+      <w:r>
+        <w:rPr>
+          <w:rFonts w:eastAsiaTheme="minorEastAsia"/>
+        </w:rPr>
+        <w:br/>
+      </w:r>
+      <w:r>
+        <w:rPr>
+          <w:rFonts w:eastAsiaTheme="minorEastAsia"/>
+          <w:lang w:val="en-US"/>
+        </w:rPr>
+        <w:br/>
+      </w:r>
+    </w:p>
+    <w:p>
+      <w:pPr>
+        <w:pStyle w:val="ListParagraph"/>
+        <w:numPr>
+          <w:ilvl w:val="0"/>
+          <w:numId w:val="6"/>
+        </w:numPr>
+        <w:rPr>
+          <w:rFonts w:eastAsiaTheme="minorEastAsia"/>
+          <w:lang w:val="en-US"/>
+        </w:rPr>
+      </w:pPr>
+      <w:r>
+        <w:rPr>
+          <w:rFonts w:eastAsiaTheme="minorEastAsia"/>
+          <w:b/>
+          <w:bCs/>
+          <w:lang w:val="en-US"/>
+        </w:rPr>
+        <w:t>Covariance:</w:t>
+      </w:r>
+      <w:r>
+        <w:rPr>
+          <w:rFonts w:eastAsiaTheme="minorEastAsia"/>
+          <w:lang w:val="en-US"/>
+        </w:rPr>
+        <w:t xml:space="preserve"> </w:t>
+      </w:r>
+      <w:r>
+        <w:rPr>
+          <w:rFonts w:eastAsiaTheme="minorEastAsia"/>
+          <w:b/>
+          <w:bCs/>
+          <w:lang w:val="en-US"/>
+        </w:rPr>
+        <w:t xml:space="preserve"> </w:t>
+      </w:r>
+      <w:r>
+        <w:rPr>
+          <w:rFonts w:eastAsiaTheme="minorEastAsia"/>
+          <w:b/>
+          <w:bCs/>
+          <w:lang w:val="en-US"/>
+        </w:rPr>
+        <w:br/>
+      </w:r>
+      <w:r>
+        <w:rPr>
+          <w:rFonts w:eastAsiaTheme="minorEastAsia"/>
+          <w:b/>
+          <w:bCs/>
+          <w:lang w:val="en-US"/>
+        </w:rPr>
+        <w:br/>
+      </w:r>
+      <w:r>
+        <w:rPr>
+          <w:rFonts w:eastAsiaTheme="minorEastAsia"/>
+        </w:rPr>
+        <w:t>When two random variables, X and Y, are defined on a probability space, it is useful to describe how they vary together. A common measure of the relationship between the two random variables is the covariance.</w:t>
+      </w:r>
+      <w:r>
+        <w:rPr>
+          <w:rFonts w:eastAsiaTheme="minorEastAsia"/>
+        </w:rPr>
+        <w:br/>
+      </w:r>
+      <w:r>
+        <w:rPr>
+          <w:rFonts w:eastAsiaTheme="minorEastAsia"/>
+        </w:rPr>
+        <w:br/>
+      </w:r>
+      <w:r>
+        <w:t>The covariance of two RVs X and Y is:</w:t>
+      </w:r>
+      <w:r>
+        <w:rPr>
+          <w:rFonts w:eastAsiaTheme="minorEastAsia"/>
+        </w:rPr>
+        <w:br/>
+      </w:r>
+      <w:r>
+        <w:rPr>
+          <w:rFonts w:eastAsiaTheme="minorEastAsia"/>
+        </w:rPr>
+        <w:br/>
+      </w:r>
+      <w:r>
+        <w:rPr>
+          <w:rFonts w:eastAsiaTheme="minorEastAsia"/>
+        </w:rPr>
+        <w:t xml:space="preserve">Cov(X, Y ) ≡ </w:t>
+      </w:r>
+      <w:r>
+        <w:rPr>
+          <w:rFonts w:eastAsiaTheme="minorEastAsia"/>
+        </w:rPr>
+        <w:t>sigma</w:t>
+      </w:r>
+      <w:r>
+        <w:rPr>
+          <w:rFonts w:eastAsiaTheme="minorEastAsia"/>
+          <w:vertAlign w:val="subscript"/>
+        </w:rPr>
+        <w:t>XY</w:t>
+      </w:r>
+      <w:r>
+        <w:rPr>
+          <w:rFonts w:eastAsiaTheme="minorEastAsia"/>
+        </w:rPr>
+        <w:t xml:space="preserve"> </w:t>
+      </w:r>
+      <w:r>
+        <w:rPr>
+          <w:rFonts w:eastAsiaTheme="minorEastAsia"/>
+        </w:rPr>
+        <w:t xml:space="preserve">(variance of XY) </w:t>
+      </w:r>
+      <w:r>
+        <w:rPr>
+          <w:rFonts w:eastAsiaTheme="minorEastAsia"/>
+        </w:rPr>
+        <w:t xml:space="preserve">= E{(X </w:t>
+      </w:r>
+      <w:r>
+        <w:rPr>
+          <w:rFonts w:eastAsiaTheme="minorEastAsia"/>
+        </w:rPr>
+        <w:t>–</w:t>
+      </w:r>
+      <w:r>
+        <w:rPr>
+          <w:rFonts w:eastAsiaTheme="minorEastAsia"/>
+        </w:rPr>
+        <w:t xml:space="preserve"> </w:t>
+      </w:r>
+      <w:r>
+        <w:rPr>
+          <w:rFonts w:eastAsiaTheme="minorEastAsia"/>
+        </w:rPr>
+        <w:t>mean</w:t>
+      </w:r>
+      <w:r>
+        <w:rPr>
+          <w:rFonts w:eastAsiaTheme="minorEastAsia"/>
+          <w:vertAlign w:val="subscript"/>
+        </w:rPr>
+        <w:t>X</w:t>
+      </w:r>
+      <w:r>
+        <w:rPr>
+          <w:rFonts w:eastAsiaTheme="minorEastAsia"/>
+        </w:rPr>
+        <w:t xml:space="preserve"> )(Y − m</w:t>
+      </w:r>
+      <w:r>
+        <w:rPr>
+          <w:rFonts w:eastAsiaTheme="minorEastAsia"/>
+        </w:rPr>
+        <w:t>ean</w:t>
+      </w:r>
+      <w:r>
+        <w:rPr>
+          <w:rFonts w:eastAsiaTheme="minorEastAsia"/>
+          <w:vertAlign w:val="subscript"/>
+        </w:rPr>
+        <w:t>Y</w:t>
+      </w:r>
+      <w:r>
+        <w:rPr>
+          <w:rFonts w:eastAsiaTheme="minorEastAsia"/>
+        </w:rPr>
+        <w:t xml:space="preserve"> )} = E{XY} − m</w:t>
+      </w:r>
+      <w:r>
+        <w:rPr>
+          <w:rFonts w:eastAsiaTheme="minorEastAsia"/>
+          <w:vertAlign w:val="subscript"/>
+        </w:rPr>
+        <w:t>X</w:t>
+      </w:r>
+      <w:r>
+        <w:rPr>
+          <w:rFonts w:eastAsiaTheme="minorEastAsia"/>
+        </w:rPr>
+        <w:t xml:space="preserve"> times </w:t>
+      </w:r>
+      <w:r>
+        <w:rPr>
+          <w:rFonts w:eastAsiaTheme="minorEastAsia"/>
+        </w:rPr>
+        <w:t>m</w:t>
+      </w:r>
+      <w:r>
+        <w:rPr>
+          <w:rFonts w:eastAsiaTheme="minorEastAsia"/>
+          <w:vertAlign w:val="subscript"/>
+        </w:rPr>
+        <w:t>Y</w:t>
+      </w:r>
+      <w:r>
+        <w:rPr>
+          <w:rFonts w:eastAsiaTheme="minorEastAsia"/>
+          <w:lang w:val="en-US"/>
+        </w:rPr>
+        <w:br/>
+      </w:r>
+    </w:p>
+    <w:p>
+      <w:pPr>
+        <w:pStyle w:val="ListParagraph"/>
+        <w:numPr>
+          <w:ilvl w:val="0"/>
+          <w:numId w:val="6"/>
+        </w:numPr>
+        <w:rPr>
+          <w:rFonts w:eastAsiaTheme="minorEastAsia"/>
+          <w:lang w:val="en-US"/>
+        </w:rPr>
+      </w:pPr>
+      <w:r>
+        <w:rPr>
+          <w:rFonts w:eastAsiaTheme="minorEastAsia"/>
+          <w:b/>
+          <w:bCs/>
+          <w:lang w:val="en-US"/>
+        </w:rPr>
+        <w:t>Correlations</w:t>
+      </w:r>
+      <w:r>
+        <w:rPr>
+          <w:rFonts w:eastAsiaTheme="minorEastAsia"/>
+          <w:lang w:val="en-US"/>
+        </w:rPr>
+        <w:t xml:space="preserve">: </w:t>
+      </w:r>
+      <w:r>
+        <w:rPr>
+          <w:rFonts w:eastAsiaTheme="minorEastAsia"/>
+        </w:rPr>
+        <w:t>refers to the degree to which a pair of variables are linearly related.</w:t>
+      </w:r>
+      <w:r>
+        <w:rPr>
+          <w:rFonts w:eastAsiaTheme="minorEastAsia"/>
+          <w:lang w:val="en-US"/>
+        </w:rPr>
+        <w:br/>
+      </w:r>
+      <w:r>
+        <w:rPr>
+          <w:rFonts w:eastAsiaTheme="minorEastAsia"/>
+          <w:lang w:val="en-US"/>
+        </w:rPr>
+        <w:br/>
+        <w:t>P</w:t>
+      </w:r>
+      <w:r>
+        <w:rPr>
+          <w:rFonts w:eastAsiaTheme="minorEastAsia"/>
+          <w:vertAlign w:val="subscript"/>
+          <w:lang w:val="en-US"/>
+        </w:rPr>
+        <w:t>XY</w:t>
+      </w:r>
+      <w:r>
+        <w:rPr>
+          <w:rFonts w:eastAsiaTheme="minorEastAsia"/>
+          <w:lang w:val="en-US"/>
+        </w:rPr>
+        <w:t xml:space="preserve"> = Cov(X, Y) / variance</w:t>
+      </w:r>
+      <w:r>
+        <w:rPr>
+          <w:rFonts w:eastAsiaTheme="minorEastAsia"/>
+          <w:vertAlign w:val="subscript"/>
+          <w:lang w:val="en-US"/>
+        </w:rPr>
+        <w:t>X</w:t>
+      </w:r>
+      <w:r>
+        <w:rPr>
+          <w:rFonts w:eastAsiaTheme="minorEastAsia"/>
+          <w:lang w:val="en-US"/>
+        </w:rPr>
+        <w:t xml:space="preserve"> times variance</w:t>
+      </w:r>
+      <w:r>
+        <w:rPr>
+          <w:rFonts w:eastAsiaTheme="minorEastAsia"/>
+          <w:vertAlign w:val="subscript"/>
+          <w:lang w:val="en-US"/>
+        </w:rPr>
+        <w:t>Y</w:t>
+      </w:r>
+      <w:r>
+        <w:rPr>
+          <w:rFonts w:eastAsiaTheme="minorEastAsia"/>
+          <w:lang w:val="en-US"/>
+        </w:rPr>
+        <w:br/>
+      </w:r>
+      <w:r>
+        <w:rPr>
+          <w:rFonts w:eastAsiaTheme="minorEastAsia"/>
+          <w:lang w:val="en-US"/>
+        </w:rPr>
+        <w:br/>
+      </w:r>
+      <w:r>
+        <w:rPr>
+          <w:rFonts w:eastAsiaTheme="minorEastAsia"/>
+        </w:rPr>
+        <w:t>NOTE: Covariance and correlation will have the same sign (positive or negative).</w:t>
+      </w:r>
+      <w:r>
+        <w:rPr>
+          <w:rFonts w:eastAsiaTheme="minorEastAsia"/>
+        </w:rPr>
+        <w:br/>
+      </w:r>
+      <w:r>
+        <w:rPr>
+          <w:rFonts w:eastAsiaTheme="minorEastAsia"/>
+          <w:lang w:val="en-US"/>
+        </w:rPr>
+        <w:br/>
+      </w:r>
+      <w:r>
+        <w:rPr>
+          <w:rFonts w:eastAsiaTheme="minorEastAsia"/>
+          <w:lang w:val="en-US"/>
+        </w:rPr>
+        <w:br/>
+      </w:r>
+      <w:r>
+        <w:rPr>
+          <w:rFonts w:eastAsiaTheme="minorEastAsia"/>
+          <w:lang w:val="en-US"/>
+        </w:rPr>
+        <w:br/>
+      </w:r>
+      <w:r>
+        <w:rPr>
+          <w:rFonts w:eastAsiaTheme="minorEastAsia"/>
+          <w:lang w:val="en-US"/>
+        </w:rPr>
+        <w:br/>
+      </w:r>
+    </w:p>
+    <w:p>
+      <w:pPr>
+        <w:pStyle w:val="ListParagraph"/>
+        <w:numPr>
+          <w:ilvl w:val="0"/>
+          <w:numId w:val="6"/>
+        </w:numPr>
+        <w:rPr>
+          <w:rFonts w:eastAsiaTheme="minorEastAsia"/>
+          <w:b/>
+          <w:bCs/>
+          <w:lang w:val="en-US"/>
+        </w:rPr>
+      </w:pPr>
+      <w:r>
+        <w:rPr>
+          <w:b/>
+          <w:bCs/>
+        </w:rPr>
+        <w:lastRenderedPageBreak/>
+        <w:t>Independent vs Uncorrelated RVs</w:t>
+      </w:r>
+      <w:r>
+        <w:t xml:space="preserve">: </w:t>
+      </w:r>
+      <w:r>
+        <w:br/>
+      </w:r>
+      <w:r>
+        <w:br/>
+      </w:r>
+      <w:r>
+        <w:t xml:space="preserve">If X and Y are independent scalar RVs, we have: </w:t>
+      </w:r>
+      <w:r>
+        <w:br/>
+      </w:r>
+      <w:r>
+        <w:br/>
+        <w:t>P</w:t>
+      </w:r>
+      <w:r>
+        <w:rPr>
+          <w:vertAlign w:val="subscript"/>
+        </w:rPr>
+        <w:t>XY</w:t>
+      </w:r>
+      <w:r>
+        <w:t xml:space="preserve"> (x, y) = </w:t>
+      </w:r>
+      <w:r>
+        <w:t>P</w:t>
+      </w:r>
+      <w:r>
+        <w:rPr>
+          <w:vertAlign w:val="subscript"/>
+        </w:rPr>
+        <w:t>X</w:t>
+      </w:r>
+      <w:r>
+        <w:t>(x)</w:t>
+      </w:r>
+      <w:r>
+        <w:t xml:space="preserve"> times</w:t>
+      </w:r>
+      <w:r>
+        <w:t xml:space="preserve"> </w:t>
+      </w:r>
+      <w:r>
+        <w:t>P</w:t>
+      </w:r>
+      <w:r>
+        <w:rPr>
+          <w:vertAlign w:val="subscript"/>
+        </w:rPr>
+        <w:t>Y</w:t>
+      </w:r>
+      <w:r>
+        <w:t>(y)</w:t>
+      </w:r>
+      <w:r>
+        <w:br/>
+      </w:r>
+      <w:r>
+        <w:br/>
+      </w:r>
+      <w:r>
+        <w:rPr>
+          <w:rFonts w:eastAsiaTheme="minorEastAsia"/>
+        </w:rPr>
+        <w:t>Hence</w:t>
+      </w:r>
+      <w:r>
+        <w:rPr>
+          <w:rFonts w:eastAsiaTheme="minorEastAsia"/>
+        </w:rPr>
+        <w:t>,</w:t>
+      </w:r>
+      <w:r>
+        <w:rPr>
+          <w:rFonts w:eastAsiaTheme="minorEastAsia"/>
+        </w:rPr>
+        <w:t xml:space="preserve"> E{XY} = E{X}</w:t>
+      </w:r>
+      <w:r>
+        <w:rPr>
+          <w:rFonts w:eastAsiaTheme="minorEastAsia"/>
+        </w:rPr>
+        <w:t xml:space="preserve"> times </w:t>
+      </w:r>
+      <w:r>
+        <w:rPr>
+          <w:rFonts w:eastAsiaTheme="minorEastAsia"/>
+        </w:rPr>
+        <w:t>E{Y } = m</w:t>
+      </w:r>
+      <w:r>
+        <w:rPr>
+          <w:rFonts w:eastAsiaTheme="minorEastAsia"/>
+          <w:vertAlign w:val="subscript"/>
+        </w:rPr>
+        <w:t>X</w:t>
+      </w:r>
+      <w:r>
+        <w:rPr>
+          <w:rFonts w:eastAsiaTheme="minorEastAsia"/>
+        </w:rPr>
+        <w:t xml:space="preserve"> times </w:t>
+      </w:r>
+      <w:r>
+        <w:rPr>
+          <w:rFonts w:eastAsiaTheme="minorEastAsia"/>
+        </w:rPr>
+        <w:t>m</w:t>
+      </w:r>
+      <w:r>
+        <w:rPr>
+          <w:rFonts w:eastAsiaTheme="minorEastAsia"/>
+          <w:vertAlign w:val="subscript"/>
+        </w:rPr>
+        <w:t>Y</w:t>
+      </w:r>
+      <w:r>
+        <w:rPr>
+          <w:rFonts w:eastAsiaTheme="minorEastAsia"/>
+        </w:rPr>
+        <w:t>.</w:t>
+      </w:r>
+      <w:r>
+        <w:rPr>
+          <w:rFonts w:eastAsiaTheme="minorEastAsia"/>
+        </w:rPr>
+        <w:br/>
+      </w:r>
+      <w:r>
+        <w:rPr>
+          <w:rFonts w:eastAsiaTheme="minorEastAsia"/>
+        </w:rPr>
+        <w:br/>
+      </w:r>
+      <w:r>
+        <w:rPr>
+          <w:rFonts w:eastAsiaTheme="minorEastAsia"/>
+        </w:rPr>
+        <w:t>Hence</w:t>
+      </w:r>
+      <w:r>
+        <w:rPr>
+          <w:rFonts w:eastAsiaTheme="minorEastAsia"/>
+        </w:rPr>
+        <w:t>,</w:t>
+      </w:r>
+      <w:r>
+        <w:rPr>
+          <w:rFonts w:eastAsiaTheme="minorEastAsia"/>
+        </w:rPr>
+        <w:t xml:space="preserve"> Cov(X, Y) = E{XY} − m</w:t>
+      </w:r>
+      <w:r>
+        <w:rPr>
+          <w:rFonts w:eastAsiaTheme="minorEastAsia"/>
+          <w:vertAlign w:val="subscript"/>
+        </w:rPr>
+        <w:t>X</w:t>
+      </w:r>
+      <w:r>
+        <w:rPr>
+          <w:rFonts w:eastAsiaTheme="minorEastAsia"/>
+          <w:vertAlign w:val="subscript"/>
+        </w:rPr>
+        <w:t xml:space="preserve"> </w:t>
+      </w:r>
+      <w:r>
+        <w:rPr>
+          <w:rFonts w:eastAsiaTheme="minorEastAsia"/>
+        </w:rPr>
+        <w:t>times</w:t>
+      </w:r>
+      <w:r>
+        <w:rPr>
+          <w:rFonts w:eastAsiaTheme="minorEastAsia"/>
+          <w:vertAlign w:val="subscript"/>
+        </w:rPr>
+        <w:t xml:space="preserve"> </w:t>
+      </w:r>
+      <w:r>
+        <w:rPr>
+          <w:rFonts w:eastAsiaTheme="minorEastAsia"/>
+        </w:rPr>
+        <w:t>m</w:t>
+      </w:r>
+      <w:r>
+        <w:rPr>
+          <w:rFonts w:eastAsiaTheme="minorEastAsia"/>
+          <w:vertAlign w:val="subscript"/>
+        </w:rPr>
+        <w:t>Y</w:t>
+      </w:r>
+      <w:r>
+        <w:rPr>
+          <w:rFonts w:eastAsiaTheme="minorEastAsia"/>
+        </w:rPr>
+        <w:t xml:space="preserve"> = 0 and so also </w:t>
+      </w:r>
+      <w:r>
+        <w:rPr>
+          <w:rFonts w:eastAsiaTheme="minorEastAsia"/>
+        </w:rPr>
+        <w:t>P</w:t>
+      </w:r>
+      <w:r>
+        <w:rPr>
+          <w:rFonts w:eastAsiaTheme="minorEastAsia"/>
+          <w:vertAlign w:val="subscript"/>
+        </w:rPr>
+        <w:t>XY</w:t>
+      </w:r>
+      <w:r>
+        <w:rPr>
+          <w:rFonts w:eastAsiaTheme="minorEastAsia"/>
+        </w:rPr>
+        <w:t xml:space="preserve"> = 0</w:t>
+      </w:r>
+      <w:r>
+        <w:rPr>
+          <w:rFonts w:eastAsiaTheme="minorEastAsia"/>
+        </w:rPr>
+        <w:br/>
+      </w:r>
+      <w:r>
+        <w:rPr>
+          <w:rFonts w:eastAsiaTheme="minorEastAsia"/>
+        </w:rPr>
+        <w:br/>
+      </w:r>
+      <w:r>
+        <w:t xml:space="preserve">Therefore: Independent </w:t>
+      </w:r>
+      <w:r>
+        <w:rPr>
+          <w:rFonts w:ascii="Cambria Math" w:hAnsi="Cambria Math" w:cs="Cambria Math"/>
+        </w:rPr>
+        <w:t>implies</w:t>
+      </w:r>
+      <w:r>
+        <w:t xml:space="preserve"> Uncorrelated.</w:t>
+      </w:r>
+      <w:r>
+        <w:br/>
+      </w:r>
+      <w:r>
+        <w:br/>
+        <w:t>But:</w:t>
+      </w:r>
+      <w:r>
+        <w:rPr>
+          <w:rFonts w:eastAsiaTheme="minorEastAsia"/>
+          <w:lang w:val="en-US"/>
+        </w:rPr>
+        <w:t xml:space="preserve"> Uncorrelated does not imply Independent.</w:t>
+      </w:r>
+      <w:r>
+        <w:rPr>
+          <w:rFonts w:eastAsiaTheme="minorEastAsia"/>
+          <w:lang w:val="en-US"/>
+        </w:rPr>
+        <w:br/>
+      </w:r>
+      <w:r>
+        <w:rPr>
+          <w:rFonts w:eastAsiaTheme="minorEastAsia"/>
+          <w:lang w:val="en-US"/>
+        </w:rPr>
+        <w:br/>
+      </w:r>
+      <w:r>
+        <w:rPr>
+          <w:rFonts w:eastAsiaTheme="minorEastAsia"/>
+        </w:rPr>
+        <w:t>Covariance Cov(X, Y) only measures 2</w:t>
+      </w:r>
+      <w:r>
+        <w:rPr>
+          <w:rFonts w:eastAsiaTheme="minorEastAsia"/>
+          <w:vertAlign w:val="superscript"/>
+        </w:rPr>
+        <w:t>nd</w:t>
+      </w:r>
+      <w:r>
+        <w:rPr>
+          <w:rFonts w:eastAsiaTheme="minorEastAsia"/>
+        </w:rPr>
+        <w:t xml:space="preserve"> order statistics. Independence is much stronger: all nonlinear statistics must be unrelated.</w:t>
+      </w:r>
+      <w:r>
+        <w:rPr>
+          <w:rFonts w:eastAsiaTheme="minorEastAsia"/>
+        </w:rPr>
+        <w:br/>
+      </w:r>
+    </w:p>
+    <w:p>
+      <w:pPr>
+        <w:pStyle w:val="ListParagraph"/>
+        <w:numPr>
+          <w:ilvl w:val="0"/>
+          <w:numId w:val="6"/>
+        </w:numPr>
+        <w:rPr>
+          <w:rFonts w:eastAsiaTheme="minorEastAsia"/>
+          <w:b/>
+          <w:bCs/>
+          <w:lang w:val="en-US"/>
+        </w:rPr>
+      </w:pPr>
+      <w:r>
+        <w:rPr>
+          <w:rFonts w:eastAsiaTheme="minorEastAsia"/>
+          <w:b/>
+          <w:bCs/>
+          <w:lang w:val="en-US"/>
+        </w:rPr>
         <w:t>Covariance Matrix</w:t>
       </w:r>
       <w:r>
@@ -3020,7 +5507,607 @@
         <w:rPr>
           <w:rFonts w:eastAsiaTheme="minorEastAsia"/>
         </w:rPr>
-        <w:t xml:space="preserve">A multivariate generalization of the definition of variance for a scalar random variable. Variance and covariance are often displayed together in a variance-covariance matrix, (aka, a covariance matrix). The variances appear along the diagonal and covariances appear in the off-diagonal elements. </w:t>
+        <w:t>A multivariate generalization of the definition of variance for a scalar random variable. Variance and covariance are often displayed together in a variance-covariance matrix, (aka, a covariance matrix). The variances appear along the diagonal and covariances appear in the off-diagonal elements.</w:t>
+      </w:r>
+      <w:r>
+        <w:rPr>
+          <w:rFonts w:eastAsiaTheme="minorEastAsia"/>
+        </w:rPr>
+        <w:br/>
+      </w:r>
+      <w:r>
+        <w:rPr>
+          <w:rFonts w:eastAsiaTheme="minorEastAsia"/>
+        </w:rPr>
+        <w:br/>
+      </w:r>
+      <w:r>
+        <w:rPr>
+          <w:rFonts w:eastAsiaTheme="minorEastAsia"/>
+        </w:rPr>
+        <w:t xml:space="preserve">The equivalent of multi-dimensional variance is more complex. </w:t>
+      </w:r>
+      <w:r>
+        <w:rPr>
+          <w:rFonts w:eastAsiaTheme="minorEastAsia"/>
+        </w:rPr>
+        <w:br/>
+      </w:r>
+      <w:r>
+        <w:rPr>
+          <w:rFonts w:eastAsiaTheme="minorEastAsia"/>
+        </w:rPr>
+        <w:br/>
+      </w:r>
+      <w:r>
+        <w:rPr>
+          <w:rFonts w:eastAsiaTheme="minorEastAsia"/>
+        </w:rPr>
+        <w:t>There are several ways of generalising E(X</w:t>
+      </w:r>
+      <w:r>
+        <w:rPr>
+          <w:rFonts w:eastAsiaTheme="minorEastAsia"/>
+          <w:vertAlign w:val="superscript"/>
+        </w:rPr>
+        <w:t>2</w:t>
+      </w:r>
+      <w:r>
+        <w:rPr>
+          <w:rFonts w:eastAsiaTheme="minorEastAsia"/>
+        </w:rPr>
+        <w:t xml:space="preserve">) to N-dimensions. </w:t>
+      </w:r>
+      <w:r>
+        <w:rPr>
+          <w:rFonts w:eastAsiaTheme="minorEastAsia"/>
+        </w:rPr>
+        <w:br/>
+      </w:r>
+      <w:r>
+        <w:rPr>
+          <w:rFonts w:eastAsiaTheme="minorEastAsia"/>
+        </w:rPr>
+        <w:br/>
+      </w:r>
+      <w:r>
+        <w:rPr>
+          <w:rFonts w:eastAsiaTheme="minorEastAsia"/>
+        </w:rPr>
+        <w:t xml:space="preserve">To capture the full generality we define the covariance matrix: </w:t>
+      </w:r>
+      <w:r>
+        <w:rPr>
+          <w:rFonts w:eastAsiaTheme="minorEastAsia"/>
+        </w:rPr>
+        <w:br/>
+      </w:r>
+      <w:r>
+        <w:rPr>
+          <w:rFonts w:eastAsiaTheme="minorEastAsia"/>
+        </w:rPr>
+        <w:br/>
+      </w:r>
+      <w:r>
+        <w:rPr>
+          <w:rFonts w:eastAsiaTheme="minorEastAsia"/>
+        </w:rPr>
+        <w:t>Cov(</w:t>
+      </w:r>
+      <w:r>
+        <w:rPr>
+          <w:rFonts w:eastAsiaTheme="minorEastAsia"/>
+        </w:rPr>
+        <w:t>vector X</w:t>
+      </w:r>
+      <w:r>
+        <w:rPr>
+          <w:rFonts w:eastAsiaTheme="minorEastAsia"/>
+        </w:rPr>
+        <w:t>) = E{(</w:t>
+      </w:r>
+      <w:r>
+        <w:rPr>
+          <w:rFonts w:eastAsiaTheme="minorEastAsia"/>
+        </w:rPr>
+        <w:t>vector X</w:t>
+      </w:r>
+      <w:r>
+        <w:rPr>
+          <w:rFonts w:eastAsiaTheme="minorEastAsia"/>
+        </w:rPr>
+        <w:t xml:space="preserve"> </w:t>
+      </w:r>
+      <w:r>
+        <w:rPr>
+          <w:rFonts w:eastAsiaTheme="minorEastAsia"/>
+        </w:rPr>
+        <w:t>–</w:t>
+      </w:r>
+      <w:r>
+        <w:rPr>
+          <w:rFonts w:eastAsiaTheme="minorEastAsia"/>
+        </w:rPr>
+        <w:t xml:space="preserve"> </w:t>
+      </w:r>
+      <w:r>
+        <w:rPr>
+          <w:rFonts w:eastAsiaTheme="minorEastAsia"/>
+        </w:rPr>
+        <w:t>mean of vector X</w:t>
+      </w:r>
+      <w:r>
+        <w:rPr>
+          <w:rFonts w:eastAsiaTheme="minorEastAsia"/>
+        </w:rPr>
+        <w:t xml:space="preserve"> )(</w:t>
+      </w:r>
+      <w:r>
+        <w:rPr>
+          <w:rFonts w:eastAsiaTheme="minorEastAsia"/>
+        </w:rPr>
+        <w:t>vector X</w:t>
+      </w:r>
+      <w:r>
+        <w:rPr>
+          <w:rFonts w:eastAsiaTheme="minorEastAsia"/>
+        </w:rPr>
+        <w:t xml:space="preserve"> </w:t>
+      </w:r>
+      <w:r>
+        <w:rPr>
+          <w:rFonts w:eastAsiaTheme="minorEastAsia"/>
+        </w:rPr>
+        <w:t>–</w:t>
+      </w:r>
+      <w:r>
+        <w:rPr>
+          <w:rFonts w:eastAsiaTheme="minorEastAsia"/>
+        </w:rPr>
+        <w:t xml:space="preserve"> </w:t>
+      </w:r>
+      <w:r>
+        <w:rPr>
+          <w:rFonts w:eastAsiaTheme="minorEastAsia"/>
+        </w:rPr>
+        <w:t>mean of vector X</w:t>
+      </w:r>
+      <w:r>
+        <w:rPr>
+          <w:rFonts w:eastAsiaTheme="minorEastAsia"/>
+        </w:rPr>
+        <w:t xml:space="preserve">) </w:t>
+      </w:r>
+      <w:r>
+        <w:rPr>
+          <w:rFonts w:eastAsiaTheme="minorEastAsia"/>
+        </w:rPr>
+        <w:t>all raised to the power of T</w:t>
+      </w:r>
+      <w:r>
+        <w:rPr>
+          <w:rFonts w:eastAsiaTheme="minorEastAsia"/>
+        </w:rPr>
+        <w:t xml:space="preserve">} </w:t>
+      </w:r>
+      <w:r>
+        <w:rPr>
+          <w:rFonts w:eastAsiaTheme="minorEastAsia"/>
+        </w:rPr>
+        <w:br/>
+      </w:r>
+      <w:r>
+        <w:rPr>
+          <w:rFonts w:eastAsiaTheme="minorEastAsia"/>
+        </w:rPr>
+        <w:br/>
+      </w:r>
+      <w:r>
+        <w:rPr>
+          <w:rFonts w:eastAsiaTheme="minorEastAsia"/>
+        </w:rPr>
+        <w:t>Note that Cov(</w:t>
+      </w:r>
+      <w:r>
+        <w:rPr>
+          <w:rFonts w:eastAsiaTheme="minorEastAsia"/>
+        </w:rPr>
+        <w:t>vector X</w:t>
+      </w:r>
+      <w:r>
+        <w:rPr>
+          <w:rFonts w:eastAsiaTheme="minorEastAsia"/>
+        </w:rPr>
+        <w:t xml:space="preserve">) is an N × N matrix. </w:t>
+      </w:r>
+      <w:r>
+        <w:rPr>
+          <w:rFonts w:eastAsiaTheme="minorEastAsia"/>
+        </w:rPr>
+        <w:br/>
+      </w:r>
+      <w:r>
+        <w:rPr>
+          <w:rFonts w:eastAsiaTheme="minorEastAsia"/>
+        </w:rPr>
+        <w:br/>
+      </w:r>
+      <w:r>
+        <w:rPr>
+          <w:rFonts w:eastAsiaTheme="minorEastAsia"/>
+        </w:rPr>
+        <w:t>For two N-d</w:t>
+      </w:r>
+      <w:r>
+        <w:rPr>
+          <w:rFonts w:eastAsiaTheme="minorEastAsia"/>
+        </w:rPr>
+        <w:t>imensional</w:t>
+      </w:r>
+      <w:r>
+        <w:rPr>
+          <w:rFonts w:eastAsiaTheme="minorEastAsia"/>
+        </w:rPr>
+        <w:t xml:space="preserve"> RVs </w:t>
+      </w:r>
+      <w:r>
+        <w:rPr>
+          <w:rFonts w:eastAsiaTheme="minorEastAsia"/>
+        </w:rPr>
+        <w:t>vector X</w:t>
+      </w:r>
+      <w:r>
+        <w:rPr>
+          <w:rFonts w:eastAsiaTheme="minorEastAsia"/>
+        </w:rPr>
+        <w:t xml:space="preserve"> and </w:t>
+      </w:r>
+      <w:r>
+        <w:rPr>
+          <w:rFonts w:eastAsiaTheme="minorEastAsia"/>
+        </w:rPr>
+        <w:t>vector Y,</w:t>
+      </w:r>
+      <w:r>
+        <w:rPr>
+          <w:rFonts w:eastAsiaTheme="minorEastAsia"/>
+        </w:rPr>
+        <w:t xml:space="preserve"> we can define the cross-covariance: </w:t>
+      </w:r>
+      <w:r>
+        <w:rPr>
+          <w:rFonts w:eastAsiaTheme="minorEastAsia"/>
+        </w:rPr>
+        <w:br/>
+      </w:r>
+      <w:r>
+        <w:rPr>
+          <w:rFonts w:eastAsiaTheme="minorEastAsia"/>
+        </w:rPr>
+        <w:br/>
+      </w:r>
+      <w:r>
+        <w:rPr>
+          <w:rFonts w:eastAsiaTheme="minorEastAsia"/>
+        </w:rPr>
+        <w:t>Cov(</w:t>
+      </w:r>
+      <w:r>
+        <w:rPr>
+          <w:rFonts w:eastAsiaTheme="minorEastAsia"/>
+        </w:rPr>
+        <w:t>vector X</w:t>
+      </w:r>
+      <w:r>
+        <w:rPr>
+          <w:rFonts w:eastAsiaTheme="minorEastAsia"/>
+        </w:rPr>
+        <w:t xml:space="preserve"> , </w:t>
+      </w:r>
+      <w:r>
+        <w:rPr>
+          <w:rFonts w:eastAsiaTheme="minorEastAsia"/>
+        </w:rPr>
+        <w:t xml:space="preserve">vector </w:t>
+      </w:r>
+      <w:r>
+        <w:rPr>
+          <w:rFonts w:eastAsiaTheme="minorEastAsia"/>
+        </w:rPr>
+        <w:t>Y</w:t>
+      </w:r>
+      <w:r>
+        <w:rPr>
+          <w:rFonts w:eastAsiaTheme="minorEastAsia"/>
+        </w:rPr>
+        <w:t>) = E{(</w:t>
+      </w:r>
+      <w:r>
+        <w:rPr>
+          <w:rFonts w:eastAsiaTheme="minorEastAsia"/>
+        </w:rPr>
+        <w:t xml:space="preserve"> </w:t>
+      </w:r>
+      <w:r>
+        <w:rPr>
+          <w:rFonts w:eastAsiaTheme="minorEastAsia"/>
+        </w:rPr>
+        <w:t>vector X</w:t>
+      </w:r>
+      <w:r>
+        <w:rPr>
+          <w:rFonts w:eastAsiaTheme="minorEastAsia"/>
+        </w:rPr>
+        <w:t xml:space="preserve"> </w:t>
+      </w:r>
+      <w:r>
+        <w:rPr>
+          <w:rFonts w:eastAsiaTheme="minorEastAsia"/>
+        </w:rPr>
+        <w:t>–</w:t>
+      </w:r>
+      <w:r>
+        <w:rPr>
+          <w:rFonts w:eastAsiaTheme="minorEastAsia"/>
+        </w:rPr>
+        <w:t xml:space="preserve"> </w:t>
+      </w:r>
+      <w:r>
+        <w:rPr>
+          <w:rFonts w:eastAsiaTheme="minorEastAsia"/>
+        </w:rPr>
+        <w:t xml:space="preserve">mean of </w:t>
+      </w:r>
+      <w:r>
+        <w:rPr>
+          <w:rFonts w:eastAsiaTheme="minorEastAsia"/>
+        </w:rPr>
+        <w:t>vector X</w:t>
+      </w:r>
+      <w:r>
+        <w:rPr>
+          <w:rFonts w:eastAsiaTheme="minorEastAsia"/>
+        </w:rPr>
+        <w:t xml:space="preserve"> )(</w:t>
+      </w:r>
+      <w:r>
+        <w:rPr>
+          <w:rFonts w:eastAsiaTheme="minorEastAsia"/>
+        </w:rPr>
+        <w:t xml:space="preserve"> </w:t>
+      </w:r>
+      <w:r>
+        <w:rPr>
+          <w:rFonts w:eastAsiaTheme="minorEastAsia"/>
+        </w:rPr>
+        <w:t xml:space="preserve">vector </w:t>
+      </w:r>
+      <w:r>
+        <w:rPr>
+          <w:rFonts w:eastAsiaTheme="minorEastAsia"/>
+        </w:rPr>
+        <w:t>Y</w:t>
+      </w:r>
+      <w:r>
+        <w:rPr>
+          <w:rFonts w:eastAsiaTheme="minorEastAsia"/>
+        </w:rPr>
+        <w:t xml:space="preserve"> </w:t>
+      </w:r>
+      <w:r>
+        <w:rPr>
+          <w:rFonts w:eastAsiaTheme="minorEastAsia"/>
+        </w:rPr>
+        <w:t>–</w:t>
+      </w:r>
+      <w:r>
+        <w:rPr>
+          <w:rFonts w:eastAsiaTheme="minorEastAsia"/>
+        </w:rPr>
+        <w:t xml:space="preserve"> </w:t>
+      </w:r>
+      <w:r>
+        <w:rPr>
+          <w:rFonts w:eastAsiaTheme="minorEastAsia"/>
+        </w:rPr>
+        <w:t xml:space="preserve">mean of </w:t>
+      </w:r>
+      <w:r>
+        <w:rPr>
+          <w:rFonts w:eastAsiaTheme="minorEastAsia"/>
+        </w:rPr>
+        <w:t xml:space="preserve">vector </w:t>
+      </w:r>
+      <w:r>
+        <w:rPr>
+          <w:rFonts w:eastAsiaTheme="minorEastAsia"/>
+        </w:rPr>
+        <w:t>Y</w:t>
+      </w:r>
+      <w:r>
+        <w:rPr>
+          <w:rFonts w:eastAsiaTheme="minorEastAsia"/>
+        </w:rPr>
+        <w:t xml:space="preserve"> ) </w:t>
+      </w:r>
+      <w:r>
+        <w:rPr>
+          <w:rFonts w:eastAsiaTheme="minorEastAsia"/>
+        </w:rPr>
+        <w:t>all raised to the power of T</w:t>
+      </w:r>
+      <w:r>
+        <w:rPr>
+          <w:rFonts w:eastAsiaTheme="minorEastAsia"/>
+        </w:rPr>
+        <w:t>}</w:t>
+      </w:r>
+      <w:r>
+        <w:rPr>
+          <w:rFonts w:eastAsiaTheme="minorEastAsia"/>
+        </w:rPr>
+        <w:br/>
+      </w:r>
+      <w:r>
+        <w:rPr>
+          <w:rFonts w:eastAsiaTheme="minorEastAsia"/>
+          <w:b/>
+          <w:bCs/>
+          <w:lang w:val="en-US"/>
+        </w:rPr>
+        <w:br/>
+      </w:r>
+      <w:r>
+        <w:rPr>
+          <w:rFonts w:eastAsiaTheme="minorEastAsia"/>
+          <w:b/>
+          <w:bCs/>
+          <w:lang w:val="en-US"/>
+        </w:rPr>
+        <w:br/>
+      </w:r>
+      <w:r>
+        <w:rPr>
+          <w:rFonts w:eastAsiaTheme="minorEastAsia"/>
+          <w:b/>
+          <w:bCs/>
+          <w:lang w:val="en-US"/>
+        </w:rPr>
+        <w:br/>
+      </w:r>
+      <w:r>
+        <w:rPr>
+          <w:rFonts w:eastAsiaTheme="minorEastAsia"/>
+          <w:b/>
+          <w:bCs/>
+          <w:lang w:val="en-US"/>
+        </w:rPr>
+        <w:br/>
+      </w:r>
+      <w:r>
+        <w:rPr>
+          <w:rFonts w:eastAsiaTheme="minorEastAsia"/>
+          <w:b/>
+          <w:bCs/>
+          <w:lang w:val="en-US"/>
+        </w:rPr>
+        <w:br/>
+      </w:r>
+      <w:r>
+        <w:rPr>
+          <w:rFonts w:eastAsiaTheme="minorEastAsia"/>
+          <w:b/>
+          <w:bCs/>
+          <w:lang w:val="en-US"/>
+        </w:rPr>
+        <w:br/>
+      </w:r>
+    </w:p>
+    <w:p>
+      <w:pPr>
+        <w:pStyle w:val="ListParagraph"/>
+        <w:numPr>
+          <w:ilvl w:val="0"/>
+          <w:numId w:val="6"/>
+        </w:numPr>
+        <w:rPr>
+          <w:rFonts w:eastAsiaTheme="minorEastAsia"/>
+          <w:b/>
+          <w:bCs/>
+          <w:lang w:val="en-US"/>
+        </w:rPr>
+      </w:pPr>
+      <w:r>
+        <w:rPr>
+          <w:rFonts w:eastAsiaTheme="minorEastAsia"/>
+          <w:b/>
+          <w:bCs/>
+          <w:lang w:val="en-US"/>
+        </w:rPr>
+        <w:lastRenderedPageBreak/>
+        <w:t>N-dimensional Gaussian RVs</w:t>
+      </w:r>
+      <w:r>
+        <w:rPr>
+          <w:rFonts w:eastAsiaTheme="minorEastAsia"/>
+          <w:lang w:val="en-US"/>
+        </w:rPr>
+        <w:t xml:space="preserve">: </w:t>
+      </w:r>
+      <w:r>
+        <w:rPr>
+          <w:rFonts w:eastAsiaTheme="minorEastAsia"/>
+          <w:lang w:val="en-US"/>
+        </w:rPr>
+        <w:br/>
+      </w:r>
+      <w:r>
+        <w:rPr>
+          <w:rFonts w:eastAsiaTheme="minorEastAsia"/>
+          <w:lang w:val="en-US"/>
+        </w:rPr>
+        <w:br/>
+      </w:r>
+      <w:r>
+        <w:t xml:space="preserve">Let, </w:t>
+      </w:r>
+      <w:r>
+        <w:br/>
+      </w:r>
+      <w:r>
+        <w:br/>
+        <w:t xml:space="preserve">a = </w:t>
+      </w:r>
+      <w:r>
+        <w:t>determinant of covariance of vector X raised to the power of -0.5</w:t>
+      </w:r>
+      <w:r>
+        <w:br/>
+      </w:r>
+      <w:r>
+        <w:t>b = 2 times pi raised to the power N/2</w:t>
+      </w:r>
+      <w:r>
+        <w:br/>
+        <w:t>c = -0.5 times x – mean of vector X, all raised to the power T</w:t>
+      </w:r>
+      <w:r>
+        <w:br/>
+        <w:t xml:space="preserve">d = inverse of the covariance of vector X times </w:t>
+      </w:r>
+      <w:r>
+        <w:t>x – mean of vector X</w:t>
+      </w:r>
+      <w:r>
+        <w:br/>
+      </w:r>
+      <w:r>
+        <w:br/>
+        <w:t xml:space="preserve">Therefore, the </w:t>
+      </w:r>
+      <w:r>
+        <w:t>Gaussian distribution has a natural N-dimensional form:</w:t>
+      </w:r>
+      <w:r>
+        <w:br/>
+      </w:r>
+      <w:r>
+        <w:br/>
+      </w:r>
+      <w:r>
+        <w:t>p</w:t>
+      </w:r>
+      <w:r>
+        <w:rPr>
+          <w:vertAlign w:val="subscript"/>
+        </w:rPr>
+        <w:t>X</w:t>
+      </w:r>
+      <w:r>
+        <w:t xml:space="preserve">(x) = </w:t>
+      </w:r>
+      <w:r>
+        <w:t xml:space="preserve">(a/b) times exponent of c times d. </w:t>
       </w:r>
     </w:p>
     <w:sectPr>
@@ -3038,8 +6125,8 @@
   <w:abstractNum w:abstractNumId="0" w15:restartNumberingAfterBreak="0">
     <w:nsid w:val="17F123E4"/>
     <w:multiLevelType w:val="hybridMultilevel"/>
-    <w:tmpl w:val="84D8CFDE"/>
-    <w:lvl w:ilvl="0" w:tplc="0409000F">
+    <w:tmpl w:val="0DD64D02"/>
+    <w:lvl w:ilvl="0" w:tplc="CA3CFF0C">
       <w:start w:val="1"/>
       <w:numFmt w:val="decimal"/>
       <w:lvlText w:val="%1."/>
@@ -3049,6 +6136,8 @@
       </w:pPr>
       <w:rPr>
         <w:rFonts w:hint="default"/>
+        <w:b w:val="0"/>
+        <w:bCs w:val="0"/>
       </w:rPr>
     </w:lvl>
     <w:lvl w:ilvl="1" w:tplc="04090019">
@@ -3060,7 +6149,7 @@
         <w:ind w:left="1440" w:hanging="360"/>
       </w:pPr>
     </w:lvl>
-    <w:lvl w:ilvl="2" w:tplc="0409001B" w:tentative="1">
+    <w:lvl w:ilvl="2" w:tplc="0409001B">
       <w:start w:val="1"/>
       <w:numFmt w:val="lowerRoman"/>
       <w:lvlText w:val="%3."/>
@@ -3125,9 +6214,9 @@
     </w:lvl>
   </w:abstractNum>
   <w:abstractNum w:abstractNumId="1" w15:restartNumberingAfterBreak="0">
-    <w:nsid w:val="360E6BC6"/>
+    <w:nsid w:val="2A2B010A"/>
     <w:multiLevelType w:val="multilevel"/>
-    <w:tmpl w:val="9A809132"/>
+    <w:tmpl w:val="2EA4B5D2"/>
     <w:lvl w:ilvl="0">
       <w:start w:val="1"/>
       <w:numFmt w:val="bullet"/>
@@ -3274,6 +6363,155 @@
     </w:lvl>
   </w:abstractNum>
   <w:abstractNum w:abstractNumId="2" w15:restartNumberingAfterBreak="0">
+    <w:nsid w:val="360E6BC6"/>
+    <w:multiLevelType w:val="multilevel"/>
+    <w:tmpl w:val="9A809132"/>
+    <w:lvl w:ilvl="0">
+      <w:start w:val="1"/>
+      <w:numFmt w:val="bullet"/>
+      <w:lvlText w:val=""/>
+      <w:lvlJc w:val="left"/>
+      <w:pPr>
+        <w:tabs>
+          <w:tab w:val="num" w:pos="720"/>
+        </w:tabs>
+        <w:ind w:left="720" w:hanging="360"/>
+      </w:pPr>
+      <w:rPr>
+        <w:rFonts w:ascii="Symbol" w:hAnsi="Symbol" w:hint="default"/>
+        <w:sz w:val="20"/>
+      </w:rPr>
+    </w:lvl>
+    <w:lvl w:ilvl="1" w:tentative="1">
+      <w:start w:val="1"/>
+      <w:numFmt w:val="bullet"/>
+      <w:lvlText w:val="o"/>
+      <w:lvlJc w:val="left"/>
+      <w:pPr>
+        <w:tabs>
+          <w:tab w:val="num" w:pos="1440"/>
+        </w:tabs>
+        <w:ind w:left="1440" w:hanging="360"/>
+      </w:pPr>
+      <w:rPr>
+        <w:rFonts w:ascii="Courier New" w:hAnsi="Courier New" w:hint="default"/>
+        <w:sz w:val="20"/>
+      </w:rPr>
+    </w:lvl>
+    <w:lvl w:ilvl="2" w:tentative="1">
+      <w:start w:val="1"/>
+      <w:numFmt w:val="bullet"/>
+      <w:lvlText w:val=""/>
+      <w:lvlJc w:val="left"/>
+      <w:pPr>
+        <w:tabs>
+          <w:tab w:val="num" w:pos="2160"/>
+        </w:tabs>
+        <w:ind w:left="2160" w:hanging="360"/>
+      </w:pPr>
+      <w:rPr>
+        <w:rFonts w:ascii="Wingdings" w:hAnsi="Wingdings" w:hint="default"/>
+        <w:sz w:val="20"/>
+      </w:rPr>
+    </w:lvl>
+    <w:lvl w:ilvl="3" w:tentative="1">
+      <w:start w:val="1"/>
+      <w:numFmt w:val="bullet"/>
+      <w:lvlText w:val=""/>
+      <w:lvlJc w:val="left"/>
+      <w:pPr>
+        <w:tabs>
+          <w:tab w:val="num" w:pos="2880"/>
+        </w:tabs>
+        <w:ind w:left="2880" w:hanging="360"/>
+      </w:pPr>
+      <w:rPr>
+        <w:rFonts w:ascii="Wingdings" w:hAnsi="Wingdings" w:hint="default"/>
+        <w:sz w:val="20"/>
+      </w:rPr>
+    </w:lvl>
+    <w:lvl w:ilvl="4" w:tentative="1">
+      <w:start w:val="1"/>
+      <w:numFmt w:val="bullet"/>
+      <w:lvlText w:val=""/>
+      <w:lvlJc w:val="left"/>
+      <w:pPr>
+        <w:tabs>
+          <w:tab w:val="num" w:pos="3600"/>
+        </w:tabs>
+        <w:ind w:left="3600" w:hanging="360"/>
+      </w:pPr>
+      <w:rPr>
+        <w:rFonts w:ascii="Wingdings" w:hAnsi="Wingdings" w:hint="default"/>
+        <w:sz w:val="20"/>
+      </w:rPr>
+    </w:lvl>
+    <w:lvl w:ilvl="5" w:tentative="1">
+      <w:start w:val="1"/>
+      <w:numFmt w:val="bullet"/>
+      <w:lvlText w:val=""/>
+      <w:lvlJc w:val="left"/>
+      <w:pPr>
+        <w:tabs>
+          <w:tab w:val="num" w:pos="4320"/>
+        </w:tabs>
+        <w:ind w:left="4320" w:hanging="360"/>
+      </w:pPr>
+      <w:rPr>
+        <w:rFonts w:ascii="Wingdings" w:hAnsi="Wingdings" w:hint="default"/>
+        <w:sz w:val="20"/>
+      </w:rPr>
+    </w:lvl>
+    <w:lvl w:ilvl="6" w:tentative="1">
+      <w:start w:val="1"/>
+      <w:numFmt w:val="bullet"/>
+      <w:lvlText w:val=""/>
+      <w:lvlJc w:val="left"/>
+      <w:pPr>
+        <w:tabs>
+          <w:tab w:val="num" w:pos="5040"/>
+        </w:tabs>
+        <w:ind w:left="5040" w:hanging="360"/>
+      </w:pPr>
+      <w:rPr>
+        <w:rFonts w:ascii="Wingdings" w:hAnsi="Wingdings" w:hint="default"/>
+        <w:sz w:val="20"/>
+      </w:rPr>
+    </w:lvl>
+    <w:lvl w:ilvl="7" w:tentative="1">
+      <w:start w:val="1"/>
+      <w:numFmt w:val="bullet"/>
+      <w:lvlText w:val=""/>
+      <w:lvlJc w:val="left"/>
+      <w:pPr>
+        <w:tabs>
+          <w:tab w:val="num" w:pos="5760"/>
+        </w:tabs>
+        <w:ind w:left="5760" w:hanging="360"/>
+      </w:pPr>
+      <w:rPr>
+        <w:rFonts w:ascii="Wingdings" w:hAnsi="Wingdings" w:hint="default"/>
+        <w:sz w:val="20"/>
+      </w:rPr>
+    </w:lvl>
+    <w:lvl w:ilvl="8" w:tentative="1">
+      <w:start w:val="1"/>
+      <w:numFmt w:val="bullet"/>
+      <w:lvlText w:val=""/>
+      <w:lvlJc w:val="left"/>
+      <w:pPr>
+        <w:tabs>
+          <w:tab w:val="num" w:pos="6480"/>
+        </w:tabs>
+        <w:ind w:left="6480" w:hanging="360"/>
+      </w:pPr>
+      <w:rPr>
+        <w:rFonts w:ascii="Wingdings" w:hAnsi="Wingdings" w:hint="default"/>
+        <w:sz w:val="20"/>
+      </w:rPr>
+    </w:lvl>
+  </w:abstractNum>
+  <w:abstractNum w:abstractNumId="3" w15:restartNumberingAfterBreak="0">
     <w:nsid w:val="569F6554"/>
     <w:multiLevelType w:val="hybridMultilevel"/>
     <w:tmpl w:val="79C28B72"/>
@@ -3359,7 +6597,7 @@
       </w:pPr>
     </w:lvl>
   </w:abstractNum>
-  <w:abstractNum w:abstractNumId="3" w15:restartNumberingAfterBreak="0">
+  <w:abstractNum w:abstractNumId="4" w15:restartNumberingAfterBreak="0">
     <w:nsid w:val="61025A64"/>
     <w:multiLevelType w:val="hybridMultilevel"/>
     <w:tmpl w:val="F4A29DA4"/>
@@ -3445,7 +6683,7 @@
       </w:pPr>
     </w:lvl>
   </w:abstractNum>
-  <w:abstractNum w:abstractNumId="4" w15:restartNumberingAfterBreak="0">
+  <w:abstractNum w:abstractNumId="5" w15:restartNumberingAfterBreak="0">
     <w:nsid w:val="67D352AA"/>
     <w:multiLevelType w:val="hybridMultilevel"/>
     <w:tmpl w:val="B5760208"/>
@@ -3534,7 +6772,7 @@
       </w:pPr>
     </w:lvl>
   </w:abstractNum>
-  <w:abstractNum w:abstractNumId="5" w15:restartNumberingAfterBreak="0">
+  <w:abstractNum w:abstractNumId="6" w15:restartNumberingAfterBreak="0">
     <w:nsid w:val="6E8C4723"/>
     <w:multiLevelType w:val="multilevel"/>
     <w:tmpl w:val="9C02A8EA"/>
@@ -3683,7 +6921,7 @@
       </w:rPr>
     </w:lvl>
   </w:abstractNum>
-  <w:abstractNum w:abstractNumId="6" w15:restartNumberingAfterBreak="0">
+  <w:abstractNum w:abstractNumId="7" w15:restartNumberingAfterBreak="0">
     <w:nsid w:val="76753CDF"/>
     <w:multiLevelType w:val="hybridMultilevel"/>
     <w:tmpl w:val="4956C23C"/>
@@ -3796,25 +7034,28 @@
     </w:lvl>
   </w:abstractNum>
   <w:num w:numId="1">
-    <w:abstractNumId w:val="6"/>
+    <w:abstractNumId w:val="7"/>
   </w:num>
   <w:num w:numId="2">
+    <w:abstractNumId w:val="3"/>
+  </w:num>
+  <w:num w:numId="3">
+    <w:abstractNumId w:val="4"/>
+  </w:num>
+  <w:num w:numId="4">
     <w:abstractNumId w:val="2"/>
   </w:num>
-  <w:num w:numId="3">
-    <w:abstractNumId w:val="3"/>
-  </w:num>
-  <w:num w:numId="4">
-    <w:abstractNumId w:val="1"/>
-  </w:num>
   <w:num w:numId="5">
-    <w:abstractNumId w:val="4"/>
+    <w:abstractNumId w:val="5"/>
   </w:num>
   <w:num w:numId="6">
     <w:abstractNumId w:val="0"/>
   </w:num>
   <w:num w:numId="7">
-    <w:abstractNumId w:val="5"/>
+    <w:abstractNumId w:val="6"/>
+  </w:num>
+  <w:num w:numId="8">
+    <w:abstractNumId w:val="1"/>
   </w:num>
 </w:numbering>
 </file>

</xml_diff>